<commit_message>
GPS update and final write up & zip file
</commit_message>
<xml_diff>
--- a/Estamation Project Write Up.docx
+++ b/Estamation Project Write Up.docx
@@ -4,9 +4,1618 @@
   <w:body>
     <w:p>
       <w:pPr>
+        <w:pStyle w:val="Heading1"/>
+        <w:rPr>
+          <w:shd w:val="clear" w:color="auto" w:fill="FAFBFC"/>
+        </w:rPr>
+      </w:pPr>
+      <w:r>
+        <w:rPr>
+          <w:shd w:val="clear" w:color="auto" w:fill="FAFBFC"/>
+        </w:rPr>
+        <w:t>Implement Estimator</w:t>
+      </w:r>
+    </w:p>
+    <w:p>
+      <w:pPr>
+        <w:pStyle w:val="Heading1"/>
+        <w:numPr>
+          <w:ilvl w:val="0"/>
+          <w:numId w:val="2"/>
+        </w:numPr>
+        <w:rPr>
+          <w:rFonts w:asciiTheme="minorHAnsi" w:eastAsiaTheme="minorHAnsi" w:hAnsiTheme="minorHAnsi" w:cstheme="minorBidi"/>
+          <w:color w:val="000000" w:themeColor="text1"/>
+          <w:sz w:val="28"/>
+          <w:szCs w:val="28"/>
+          <w:shd w:val="clear" w:color="auto" w:fill="FFFFFF"/>
+        </w:rPr>
+      </w:pPr>
+      <w:r>
+        <w:rPr>
+          <w:rFonts w:asciiTheme="minorHAnsi" w:eastAsiaTheme="minorHAnsi" w:hAnsiTheme="minorHAnsi" w:cstheme="minorBidi"/>
+          <w:color w:val="000000" w:themeColor="text1"/>
+          <w:sz w:val="28"/>
+          <w:szCs w:val="28"/>
+          <w:shd w:val="clear" w:color="auto" w:fill="FFFFFF"/>
+        </w:rPr>
+        <w:t>Determine the standard deviation of the measurement noise of both GPS X data and Accelerometer X data.</w:t>
+      </w:r>
+    </w:p>
+    <w:p>
+      <w:pPr>
+        <w:pStyle w:val="Heading1"/>
+        <w:numPr>
+          <w:ilvl w:val="1"/>
+          <w:numId w:val="2"/>
+        </w:numPr>
+        <w:rPr>
+          <w:rFonts w:asciiTheme="minorHAnsi" w:eastAsiaTheme="minorHAnsi" w:hAnsiTheme="minorHAnsi" w:cstheme="minorBidi"/>
+          <w:color w:val="000000" w:themeColor="text1"/>
+          <w:sz w:val="28"/>
+          <w:szCs w:val="28"/>
+          <w:shd w:val="clear" w:color="auto" w:fill="FFFFFF"/>
+        </w:rPr>
+      </w:pPr>
+      <w:r>
+        <w:rPr>
+          <w:rFonts w:asciiTheme="minorHAnsi" w:eastAsiaTheme="minorHAnsi" w:hAnsiTheme="minorHAnsi" w:cstheme="minorBidi"/>
+          <w:color w:val="000000" w:themeColor="text1"/>
+          <w:sz w:val="28"/>
+          <w:szCs w:val="28"/>
+          <w:shd w:val="clear" w:color="auto" w:fill="FFFFFF"/>
+        </w:rPr>
+        <w:t>The data was loaded into Excel and the standard deviation was calculated.  The empir</w:t>
+      </w:r>
+      <w:r>
+        <w:rPr>
+          <w:rFonts w:asciiTheme="minorHAnsi" w:eastAsiaTheme="minorHAnsi" w:hAnsiTheme="minorHAnsi" w:cstheme="minorBidi"/>
+          <w:color w:val="000000" w:themeColor="text1"/>
+          <w:sz w:val="28"/>
+          <w:szCs w:val="28"/>
+          <w:shd w:val="clear" w:color="auto" w:fill="FFFFFF"/>
+        </w:rPr>
+        <w:t>ic</w:t>
+      </w:r>
+      <w:r>
+        <w:rPr>
+          <w:rFonts w:asciiTheme="minorHAnsi" w:eastAsiaTheme="minorHAnsi" w:hAnsiTheme="minorHAnsi" w:cstheme="minorBidi"/>
+          <w:color w:val="000000" w:themeColor="text1"/>
+          <w:sz w:val="28"/>
+          <w:szCs w:val="28"/>
+          <w:shd w:val="clear" w:color="auto" w:fill="FFFFFF"/>
+        </w:rPr>
+        <w:t>al calculations for the standard deviation rounded to the expected values of 0.5 and 0.7.</w:t>
+      </w:r>
+    </w:p>
+    <w:p>
+      <w:pPr>
+        <w:pStyle w:val="Heading1"/>
+        <w:numPr>
+          <w:ilvl w:val="0"/>
+          <w:numId w:val="2"/>
+        </w:numPr>
+        <w:rPr>
+          <w:rFonts w:asciiTheme="minorHAnsi" w:eastAsiaTheme="minorHAnsi" w:hAnsiTheme="minorHAnsi" w:cstheme="minorBidi"/>
+          <w:color w:val="000000" w:themeColor="text1"/>
+          <w:sz w:val="28"/>
+          <w:szCs w:val="28"/>
+          <w:shd w:val="clear" w:color="auto" w:fill="FFFFFF"/>
+        </w:rPr>
+      </w:pPr>
+      <w:r>
+        <w:rPr>
+          <w:rFonts w:asciiTheme="minorHAnsi" w:eastAsiaTheme="minorHAnsi" w:hAnsiTheme="minorHAnsi" w:cstheme="minorBidi"/>
+          <w:color w:val="000000" w:themeColor="text1"/>
+          <w:sz w:val="28"/>
+          <w:szCs w:val="28"/>
+          <w:shd w:val="clear" w:color="auto" w:fill="FFFFFF"/>
+        </w:rPr>
+        <w:t>Implement a better rate gyro attitude integration scheme in the </w:t>
+      </w:r>
+      <w:proofErr w:type="spellStart"/>
+      <w:proofErr w:type="gramStart"/>
+      <w:r>
+        <w:rPr>
+          <w:rFonts w:asciiTheme="minorHAnsi" w:eastAsiaTheme="minorHAnsi" w:hAnsiTheme="minorHAnsi" w:cstheme="minorBidi"/>
+          <w:color w:val="000000" w:themeColor="text1"/>
+          <w:sz w:val="28"/>
+          <w:szCs w:val="28"/>
+          <w:shd w:val="clear" w:color="auto" w:fill="FFFFFF"/>
+        </w:rPr>
+        <w:t>UpdateFromIMU</w:t>
+      </w:r>
+      <w:proofErr w:type="spellEnd"/>
+      <w:r>
+        <w:rPr>
+          <w:rFonts w:asciiTheme="minorHAnsi" w:eastAsiaTheme="minorHAnsi" w:hAnsiTheme="minorHAnsi" w:cstheme="minorBidi"/>
+          <w:color w:val="000000" w:themeColor="text1"/>
+          <w:sz w:val="28"/>
+          <w:szCs w:val="28"/>
+          <w:shd w:val="clear" w:color="auto" w:fill="FFFFFF"/>
+        </w:rPr>
+        <w:t>(</w:t>
+      </w:r>
+      <w:proofErr w:type="gramEnd"/>
+      <w:r>
+        <w:rPr>
+          <w:rFonts w:asciiTheme="minorHAnsi" w:eastAsiaTheme="minorHAnsi" w:hAnsiTheme="minorHAnsi" w:cstheme="minorBidi"/>
+          <w:color w:val="000000" w:themeColor="text1"/>
+          <w:sz w:val="28"/>
+          <w:szCs w:val="28"/>
+          <w:shd w:val="clear" w:color="auto" w:fill="FFFFFF"/>
+        </w:rPr>
+        <w:t>)</w:t>
+      </w:r>
+      <w:r>
+        <w:rPr>
+          <w:rFonts w:asciiTheme="minorHAnsi" w:eastAsiaTheme="minorHAnsi" w:hAnsiTheme="minorHAnsi" w:cstheme="minorBidi"/>
+          <w:color w:val="000000" w:themeColor="text1"/>
+          <w:sz w:val="28"/>
+          <w:szCs w:val="28"/>
+          <w:shd w:val="clear" w:color="auto" w:fill="FFFFFF"/>
+        </w:rPr>
+        <w:t> function.</w:t>
+      </w:r>
+    </w:p>
+    <w:p>
+      <w:pPr>
+        <w:pStyle w:val="Heading1"/>
+        <w:numPr>
+          <w:ilvl w:val="1"/>
+          <w:numId w:val="2"/>
+        </w:numPr>
+        <w:rPr>
+          <w:rFonts w:asciiTheme="minorHAnsi" w:eastAsiaTheme="minorHAnsi" w:hAnsiTheme="minorHAnsi" w:cstheme="minorBidi"/>
+          <w:color w:val="000000" w:themeColor="text1"/>
+          <w:sz w:val="28"/>
+          <w:szCs w:val="28"/>
+          <w:shd w:val="clear" w:color="auto" w:fill="FFFFFF"/>
+        </w:rPr>
+      </w:pPr>
+      <w:r>
+        <w:rPr>
+          <w:rFonts w:asciiTheme="minorHAnsi" w:eastAsiaTheme="minorHAnsi" w:hAnsiTheme="minorHAnsi" w:cstheme="minorBidi"/>
+          <w:color w:val="000000" w:themeColor="text1"/>
+          <w:sz w:val="28"/>
+          <w:szCs w:val="28"/>
+          <w:shd w:val="clear" w:color="auto" w:fill="FFFFFF"/>
+        </w:rPr>
+        <w:t xml:space="preserve">The only change I </w:t>
+      </w:r>
+      <w:r>
+        <w:rPr>
+          <w:rFonts w:asciiTheme="minorHAnsi" w:eastAsiaTheme="minorHAnsi" w:hAnsiTheme="minorHAnsi" w:cstheme="minorBidi"/>
+          <w:color w:val="000000" w:themeColor="text1"/>
+          <w:sz w:val="28"/>
+          <w:szCs w:val="28"/>
+          <w:shd w:val="clear" w:color="auto" w:fill="FFFFFF"/>
+        </w:rPr>
+        <w:t xml:space="preserve">made </w:t>
+      </w:r>
+      <w:r>
+        <w:rPr>
+          <w:rFonts w:asciiTheme="minorHAnsi" w:eastAsiaTheme="minorHAnsi" w:hAnsiTheme="minorHAnsi" w:cstheme="minorBidi"/>
+          <w:color w:val="000000" w:themeColor="text1"/>
+          <w:sz w:val="28"/>
+          <w:szCs w:val="28"/>
+          <w:shd w:val="clear" w:color="auto" w:fill="FFFFFF"/>
+        </w:rPr>
+        <w:t xml:space="preserve">was to convert the body fixed angular rates measured by the gyro into the derivatives of the Euler angles.  </w:t>
+      </w:r>
+      <w:r>
+        <w:rPr>
+          <w:rFonts w:asciiTheme="minorHAnsi" w:eastAsiaTheme="minorHAnsi" w:hAnsiTheme="minorHAnsi" w:cstheme="minorBidi"/>
+          <w:color w:val="000000" w:themeColor="text1"/>
+          <w:sz w:val="28"/>
+          <w:szCs w:val="28"/>
+          <w:shd w:val="clear" w:color="auto" w:fill="FFFFFF"/>
+        </w:rPr>
+        <w:t xml:space="preserve">This 3x3 matrix was given </w:t>
+      </w:r>
+      <w:r>
+        <w:rPr>
+          <w:rFonts w:asciiTheme="minorHAnsi" w:eastAsiaTheme="minorHAnsi" w:hAnsiTheme="minorHAnsi" w:cstheme="minorBidi"/>
+          <w:color w:val="000000" w:themeColor="text1"/>
+          <w:sz w:val="28"/>
+          <w:szCs w:val="28"/>
+          <w:shd w:val="clear" w:color="auto" w:fill="FFFFFF"/>
+        </w:rPr>
+        <w:t xml:space="preserve">in the </w:t>
+      </w:r>
+      <w:r>
+        <w:rPr>
+          <w:rFonts w:asciiTheme="minorHAnsi" w:eastAsiaTheme="minorHAnsi" w:hAnsiTheme="minorHAnsi" w:cstheme="minorBidi"/>
+          <w:color w:val="000000" w:themeColor="text1"/>
+          <w:sz w:val="28"/>
+          <w:szCs w:val="28"/>
+          <w:shd w:val="clear" w:color="auto" w:fill="FFFFFF"/>
+        </w:rPr>
+        <w:t xml:space="preserve">3D </w:t>
+      </w:r>
+      <w:r>
+        <w:rPr>
+          <w:rFonts w:asciiTheme="minorHAnsi" w:eastAsiaTheme="minorHAnsi" w:hAnsiTheme="minorHAnsi" w:cstheme="minorBidi"/>
+          <w:color w:val="000000" w:themeColor="text1"/>
+          <w:sz w:val="28"/>
+          <w:szCs w:val="28"/>
+          <w:shd w:val="clear" w:color="auto" w:fill="FFFFFF"/>
+        </w:rPr>
+        <w:t xml:space="preserve">control </w:t>
+      </w:r>
+      <w:r>
+        <w:rPr>
+          <w:rFonts w:asciiTheme="minorHAnsi" w:eastAsiaTheme="minorHAnsi" w:hAnsiTheme="minorHAnsi" w:cstheme="minorBidi"/>
+          <w:color w:val="000000" w:themeColor="text1"/>
+          <w:sz w:val="28"/>
+          <w:szCs w:val="28"/>
+          <w:shd w:val="clear" w:color="auto" w:fill="FFFFFF"/>
+        </w:rPr>
+        <w:t>module</w:t>
+      </w:r>
+      <w:r>
+        <w:rPr>
+          <w:rFonts w:asciiTheme="minorHAnsi" w:eastAsiaTheme="minorHAnsi" w:hAnsiTheme="minorHAnsi" w:cstheme="minorBidi"/>
+          <w:color w:val="000000" w:themeColor="text1"/>
+          <w:sz w:val="28"/>
+          <w:szCs w:val="28"/>
+          <w:shd w:val="clear" w:color="auto" w:fill="FFFFFF"/>
+        </w:rPr>
+        <w:t xml:space="preserve"> of the class and can be easily derived from </w:t>
+      </w:r>
+      <w:r>
+        <w:rPr>
+          <w:rFonts w:asciiTheme="minorHAnsi" w:eastAsiaTheme="minorHAnsi" w:hAnsiTheme="minorHAnsi" w:cstheme="minorBidi"/>
+          <w:color w:val="000000" w:themeColor="text1"/>
+          <w:sz w:val="28"/>
+          <w:szCs w:val="28"/>
+          <w:shd w:val="clear" w:color="auto" w:fill="FFFFFF"/>
+        </w:rPr>
+        <w:t xml:space="preserve">the three compound rotations that make up the Euler transformation.  Note: this is </w:t>
+      </w:r>
+      <w:r>
+        <w:rPr>
+          <w:rFonts w:asciiTheme="minorHAnsi" w:eastAsiaTheme="minorHAnsi" w:hAnsiTheme="minorHAnsi" w:cstheme="minorBidi"/>
+          <w:color w:val="000000" w:themeColor="text1"/>
+          <w:sz w:val="28"/>
+          <w:szCs w:val="28"/>
+          <w:shd w:val="clear" w:color="auto" w:fill="FFFFFF"/>
+        </w:rPr>
+        <w:t>NOT</w:t>
+      </w:r>
+      <w:r>
+        <w:rPr>
+          <w:rFonts w:asciiTheme="minorHAnsi" w:eastAsiaTheme="minorHAnsi" w:hAnsiTheme="minorHAnsi" w:cstheme="minorBidi"/>
+          <w:color w:val="000000" w:themeColor="text1"/>
+          <w:sz w:val="28"/>
+          <w:szCs w:val="28"/>
+          <w:shd w:val="clear" w:color="auto" w:fill="FFFFFF"/>
+        </w:rPr>
+        <w:t xml:space="preserve"> a simple rotation since each Euler angle rotation takes place in a different reference frame and is affect by previous rotations.  </w:t>
+      </w:r>
+      <w:r>
+        <w:rPr>
+          <w:rFonts w:asciiTheme="minorHAnsi" w:eastAsiaTheme="minorHAnsi" w:hAnsiTheme="minorHAnsi" w:cstheme="minorBidi"/>
+          <w:color w:val="000000" w:themeColor="text1"/>
+          <w:sz w:val="28"/>
+          <w:szCs w:val="28"/>
+          <w:shd w:val="clear" w:color="auto" w:fill="FFFFFF"/>
+        </w:rPr>
+        <w:t xml:space="preserve">Therefore the 3 Euler rotation are not orthogonal and therefore the resulting transformation is not a simple orthonormal rotation.  </w:t>
+      </w:r>
+      <w:r>
+        <w:rPr>
+          <w:rFonts w:asciiTheme="minorHAnsi" w:eastAsiaTheme="minorHAnsi" w:hAnsiTheme="minorHAnsi" w:cstheme="minorBidi"/>
+          <w:color w:val="000000" w:themeColor="text1"/>
+          <w:sz w:val="28"/>
+          <w:szCs w:val="28"/>
+          <w:shd w:val="clear" w:color="auto" w:fill="FFFFFF"/>
+        </w:rPr>
+        <w:t>The important things is that this</w:t>
+      </w:r>
+      <w:r>
+        <w:rPr>
+          <w:rFonts w:asciiTheme="minorHAnsi" w:eastAsiaTheme="minorHAnsi" w:hAnsiTheme="minorHAnsi" w:cstheme="minorBidi"/>
+          <w:color w:val="000000" w:themeColor="text1"/>
+          <w:sz w:val="28"/>
+          <w:szCs w:val="28"/>
+          <w:shd w:val="clear" w:color="auto" w:fill="FFFFFF"/>
+        </w:rPr>
+        <w:t xml:space="preserve"> </w:t>
+      </w:r>
+      <w:r>
+        <w:rPr>
+          <w:rFonts w:asciiTheme="minorHAnsi" w:eastAsiaTheme="minorHAnsi" w:hAnsiTheme="minorHAnsi" w:cstheme="minorBidi"/>
+          <w:color w:val="000000" w:themeColor="text1"/>
+          <w:sz w:val="28"/>
+          <w:szCs w:val="28"/>
+          <w:shd w:val="clear" w:color="auto" w:fill="FFFFFF"/>
+        </w:rPr>
+        <w:t xml:space="preserve">does </w:t>
+      </w:r>
+      <w:r>
+        <w:rPr>
+          <w:rFonts w:asciiTheme="minorHAnsi" w:eastAsiaTheme="minorHAnsi" w:hAnsiTheme="minorHAnsi" w:cstheme="minorBidi"/>
+          <w:color w:val="000000" w:themeColor="text1"/>
+          <w:sz w:val="28"/>
+          <w:szCs w:val="28"/>
+          <w:shd w:val="clear" w:color="auto" w:fill="FFFFFF"/>
+        </w:rPr>
+        <w:t>account</w:t>
+      </w:r>
+      <w:bookmarkStart w:id="0" w:name="_GoBack"/>
+      <w:bookmarkEnd w:id="0"/>
+      <w:r>
+        <w:rPr>
+          <w:rFonts w:asciiTheme="minorHAnsi" w:eastAsiaTheme="minorHAnsi" w:hAnsiTheme="minorHAnsi" w:cstheme="minorBidi"/>
+          <w:color w:val="000000" w:themeColor="text1"/>
+          <w:sz w:val="28"/>
+          <w:szCs w:val="28"/>
+          <w:shd w:val="clear" w:color="auto" w:fill="FFFFFF"/>
+        </w:rPr>
+        <w:t xml:space="preserve"> for the coupling and nonlinearities introduced when the Euler angles are not close to </w:t>
+      </w:r>
+      <w:r>
+        <w:rPr>
+          <w:rFonts w:asciiTheme="minorHAnsi" w:eastAsiaTheme="minorHAnsi" w:hAnsiTheme="minorHAnsi" w:cstheme="minorBidi"/>
+          <w:color w:val="000000" w:themeColor="text1"/>
+          <w:sz w:val="28"/>
+          <w:szCs w:val="28"/>
+          <w:shd w:val="clear" w:color="auto" w:fill="FFFFFF"/>
+        </w:rPr>
+        <w:t xml:space="preserve">0.  </w:t>
+      </w:r>
+    </w:p>
+    <w:p>
+      <w:pPr>
+        <w:pStyle w:val="Heading1"/>
+        <w:numPr>
+          <w:ilvl w:val="0"/>
+          <w:numId w:val="2"/>
+        </w:numPr>
+        <w:rPr>
+          <w:rFonts w:asciiTheme="minorHAnsi" w:eastAsiaTheme="minorHAnsi" w:hAnsiTheme="minorHAnsi" w:cstheme="minorBidi"/>
+          <w:color w:val="000000" w:themeColor="text1"/>
+          <w:sz w:val="28"/>
+          <w:szCs w:val="28"/>
+          <w:shd w:val="clear" w:color="auto" w:fill="FFFFFF"/>
+        </w:rPr>
+      </w:pPr>
+      <w:r>
+        <w:rPr>
+          <w:rFonts w:asciiTheme="minorHAnsi" w:eastAsiaTheme="minorHAnsi" w:hAnsiTheme="minorHAnsi" w:cstheme="minorBidi"/>
+          <w:color w:val="000000" w:themeColor="text1"/>
+          <w:sz w:val="28"/>
+          <w:szCs w:val="28"/>
+          <w:shd w:val="clear" w:color="auto" w:fill="FFFFFF"/>
+        </w:rPr>
+        <w:t xml:space="preserve">Implement </w:t>
+      </w:r>
+      <w:r>
+        <w:rPr>
+          <w:rFonts w:asciiTheme="minorHAnsi" w:eastAsiaTheme="minorHAnsi" w:hAnsiTheme="minorHAnsi" w:cstheme="minorBidi"/>
+          <w:color w:val="000000" w:themeColor="text1"/>
+          <w:sz w:val="28"/>
+          <w:szCs w:val="28"/>
+          <w:shd w:val="clear" w:color="auto" w:fill="FFFFFF"/>
+        </w:rPr>
+        <w:t>all</w:t>
+      </w:r>
+      <w:r>
+        <w:rPr>
+          <w:rFonts w:asciiTheme="minorHAnsi" w:eastAsiaTheme="minorHAnsi" w:hAnsiTheme="minorHAnsi" w:cstheme="minorBidi"/>
+          <w:color w:val="000000" w:themeColor="text1"/>
+          <w:sz w:val="28"/>
+          <w:szCs w:val="28"/>
+          <w:shd w:val="clear" w:color="auto" w:fill="FFFFFF"/>
+        </w:rPr>
+        <w:t xml:space="preserve"> the elements of the prediction step for the estimator.</w:t>
+      </w:r>
+    </w:p>
+    <w:p>
+      <w:pPr>
+        <w:pStyle w:val="Heading1"/>
+        <w:numPr>
+          <w:ilvl w:val="1"/>
+          <w:numId w:val="2"/>
+        </w:numPr>
+        <w:rPr>
+          <w:color w:val="000000" w:themeColor="text1"/>
+          <w:sz w:val="28"/>
+          <w:szCs w:val="28"/>
+          <w:shd w:val="clear" w:color="auto" w:fill="FFFFFF"/>
+        </w:rPr>
+      </w:pPr>
+      <w:r>
+        <w:rPr>
+          <w:color w:val="000000" w:themeColor="text1"/>
+          <w:sz w:val="28"/>
+          <w:szCs w:val="28"/>
+          <w:shd w:val="clear" w:color="auto" w:fill="FFFFFF"/>
+        </w:rPr>
+        <w:t xml:space="preserve">Completing the </w:t>
+      </w:r>
+      <w:r>
+        <w:rPr>
+          <w:color w:val="000000" w:themeColor="text1"/>
+          <w:sz w:val="28"/>
+          <w:szCs w:val="28"/>
+          <w:shd w:val="clear" w:color="auto" w:fill="FFFFFF"/>
+        </w:rPr>
+        <w:t>EKF state p</w:t>
+      </w:r>
+      <w:r>
+        <w:rPr>
+          <w:color w:val="000000" w:themeColor="text1"/>
+          <w:sz w:val="28"/>
+          <w:szCs w:val="28"/>
+          <w:shd w:val="clear" w:color="auto" w:fill="FFFFFF"/>
+        </w:rPr>
+        <w:t>redict</w:t>
+      </w:r>
+      <w:r>
+        <w:rPr>
+          <w:color w:val="000000" w:themeColor="text1"/>
+          <w:sz w:val="28"/>
+          <w:szCs w:val="28"/>
+          <w:shd w:val="clear" w:color="auto" w:fill="FFFFFF"/>
+        </w:rPr>
+        <w:t>ion</w:t>
+      </w:r>
+      <w:r>
+        <w:rPr>
+          <w:color w:val="000000" w:themeColor="text1"/>
+          <w:sz w:val="28"/>
+          <w:szCs w:val="28"/>
+          <w:shd w:val="clear" w:color="auto" w:fill="FFFFFF"/>
+        </w:rPr>
+        <w:t xml:space="preserve"> has three parts</w:t>
+      </w:r>
+      <w:r>
+        <w:rPr>
+          <w:color w:val="000000" w:themeColor="text1"/>
+          <w:sz w:val="28"/>
+          <w:szCs w:val="28"/>
+          <w:shd w:val="clear" w:color="auto" w:fill="FFFFFF"/>
+        </w:rPr>
+        <w:t xml:space="preserve"> that are implemented in the Predict function in QuadEstimatorEKF.cpp.</w:t>
+      </w:r>
+    </w:p>
+    <w:p>
+      <w:pPr>
+        <w:pStyle w:val="Heading1"/>
+        <w:numPr>
+          <w:ilvl w:val="2"/>
+          <w:numId w:val="2"/>
+        </w:numPr>
+        <w:rPr>
+          <w:color w:val="000000" w:themeColor="text1"/>
+          <w:sz w:val="28"/>
+          <w:szCs w:val="28"/>
+          <w:shd w:val="clear" w:color="auto" w:fill="FFFFFF"/>
+        </w:rPr>
+      </w:pPr>
+      <w:r>
+        <w:rPr>
+          <w:color w:val="000000" w:themeColor="text1"/>
+          <w:sz w:val="28"/>
+          <w:szCs w:val="28"/>
+          <w:shd w:val="clear" w:color="auto" w:fill="FFFFFF"/>
+        </w:rPr>
+        <w:t>Integrate the current velocity states to update the position states</w:t>
+      </w:r>
+    </w:p>
+    <w:p>
+      <w:pPr>
+        <w:pStyle w:val="Heading1"/>
+        <w:numPr>
+          <w:ilvl w:val="2"/>
+          <w:numId w:val="2"/>
+        </w:numPr>
+        <w:rPr>
+          <w:color w:val="000000" w:themeColor="text1"/>
+          <w:sz w:val="28"/>
+          <w:szCs w:val="28"/>
+          <w:shd w:val="clear" w:color="auto" w:fill="FFFFFF"/>
+        </w:rPr>
+      </w:pPr>
+      <w:r>
+        <w:rPr>
+          <w:color w:val="000000" w:themeColor="text1"/>
+          <w:sz w:val="28"/>
+          <w:szCs w:val="28"/>
+          <w:shd w:val="clear" w:color="auto" w:fill="FFFFFF"/>
+        </w:rPr>
+        <w:t xml:space="preserve">Convert the measured acceleration into NED frame and then removing gravity.  </w:t>
+      </w:r>
+    </w:p>
+    <w:p>
+      <w:pPr>
+        <w:pStyle w:val="Heading1"/>
+        <w:numPr>
+          <w:ilvl w:val="2"/>
+          <w:numId w:val="2"/>
+        </w:numPr>
+        <w:rPr>
+          <w:color w:val="000000" w:themeColor="text1"/>
+          <w:sz w:val="28"/>
+          <w:szCs w:val="28"/>
+          <w:shd w:val="clear" w:color="auto" w:fill="FFFFFF"/>
+        </w:rPr>
+      </w:pPr>
+      <w:r>
+        <w:rPr>
+          <w:color w:val="000000" w:themeColor="text1"/>
+          <w:sz w:val="28"/>
+          <w:szCs w:val="28"/>
+          <w:shd w:val="clear" w:color="auto" w:fill="FFFFFF"/>
+        </w:rPr>
+        <w:t>Integrate this NED acceleration to update the velocity states</w:t>
+      </w:r>
+    </w:p>
+    <w:p>
+      <w:pPr>
+        <w:pStyle w:val="Heading1"/>
+        <w:numPr>
+          <w:ilvl w:val="2"/>
+          <w:numId w:val="2"/>
+        </w:numPr>
+      </w:pPr>
+      <w:r>
+        <w:rPr>
+          <w:color w:val="000000" w:themeColor="text1"/>
+          <w:sz w:val="28"/>
+          <w:szCs w:val="28"/>
+          <w:shd w:val="clear" w:color="auto" w:fill="FFFFFF"/>
+        </w:rPr>
+        <w:lastRenderedPageBreak/>
+        <w:t xml:space="preserve">Note: predicting the yaw states is </w:t>
+      </w:r>
+      <w:proofErr w:type="gramStart"/>
+      <w:r>
+        <w:rPr>
+          <w:color w:val="000000" w:themeColor="text1"/>
+          <w:sz w:val="28"/>
+          <w:szCs w:val="28"/>
+          <w:shd w:val="clear" w:color="auto" w:fill="FFFFFF"/>
+        </w:rPr>
+        <w:t xml:space="preserve">actually </w:t>
+      </w:r>
+      <w:r>
+        <w:rPr>
+          <w:color w:val="000000" w:themeColor="text1"/>
+          <w:sz w:val="28"/>
+          <w:szCs w:val="28"/>
+          <w:shd w:val="clear" w:color="auto" w:fill="FFFFFF"/>
+        </w:rPr>
+        <w:t>implemented</w:t>
+      </w:r>
+      <w:proofErr w:type="gramEnd"/>
+      <w:r>
+        <w:rPr>
+          <w:color w:val="000000" w:themeColor="text1"/>
+          <w:sz w:val="28"/>
+          <w:szCs w:val="28"/>
+          <w:shd w:val="clear" w:color="auto" w:fill="FFFFFF"/>
+        </w:rPr>
+        <w:t xml:space="preserve"> as part of aforementioned </w:t>
+      </w:r>
+      <w:proofErr w:type="spellStart"/>
+      <w:r>
+        <w:rPr>
+          <w:color w:val="000000" w:themeColor="text1"/>
+          <w:sz w:val="28"/>
+          <w:szCs w:val="28"/>
+          <w:shd w:val="clear" w:color="auto" w:fill="FFFFFF"/>
+        </w:rPr>
+        <w:t>UpdateFromIMU</w:t>
+      </w:r>
+      <w:proofErr w:type="spellEnd"/>
+      <w:r>
+        <w:rPr>
+          <w:color w:val="000000" w:themeColor="text1"/>
+          <w:sz w:val="28"/>
+          <w:szCs w:val="28"/>
+          <w:shd w:val="clear" w:color="auto" w:fill="FFFFFF"/>
+        </w:rPr>
+        <w:t xml:space="preserve"> function.  This involved calculating the derivative of yaw from the body fixed gyro measurements</w:t>
+      </w:r>
+      <w:r>
+        <w:rPr>
+          <w:color w:val="000000" w:themeColor="text1"/>
+          <w:sz w:val="28"/>
+          <w:szCs w:val="28"/>
+          <w:shd w:val="clear" w:color="auto" w:fill="FFFFFF"/>
+        </w:rPr>
+        <w:t xml:space="preserve"> and then integrating the derivative of yaw to update the yaw state.  </w:t>
+      </w:r>
+    </w:p>
+    <w:p>
+      <w:pPr>
+        <w:pStyle w:val="Heading1"/>
+        <w:numPr>
+          <w:ilvl w:val="1"/>
+          <w:numId w:val="2"/>
+        </w:numPr>
+        <w:rPr>
+          <w:color w:val="000000" w:themeColor="text1"/>
+          <w:sz w:val="28"/>
+          <w:szCs w:val="28"/>
+          <w:shd w:val="clear" w:color="auto" w:fill="FFFFFF"/>
+        </w:rPr>
+      </w:pPr>
+      <w:r>
+        <w:rPr>
+          <w:color w:val="000000" w:themeColor="text1"/>
+          <w:sz w:val="28"/>
+          <w:szCs w:val="28"/>
+          <w:shd w:val="clear" w:color="auto" w:fill="FFFFFF"/>
+        </w:rPr>
+        <w:t>Next update the EKF covariance</w:t>
+      </w:r>
+    </w:p>
+    <w:p>
+      <w:pPr>
+        <w:pStyle w:val="Heading1"/>
+        <w:numPr>
+          <w:ilvl w:val="2"/>
+          <w:numId w:val="2"/>
+        </w:numPr>
+        <w:rPr>
+          <w:rFonts w:asciiTheme="minorHAnsi" w:eastAsiaTheme="minorHAnsi" w:hAnsiTheme="minorHAnsi" w:cstheme="minorBidi"/>
+          <w:color w:val="000000" w:themeColor="text1"/>
+          <w:sz w:val="28"/>
+          <w:szCs w:val="28"/>
+          <w:shd w:val="clear" w:color="auto" w:fill="FFFFFF"/>
+        </w:rPr>
+      </w:pPr>
+      <w:r>
+        <w:rPr>
+          <w:color w:val="000000" w:themeColor="text1"/>
+          <w:sz w:val="28"/>
+          <w:szCs w:val="28"/>
+          <w:shd w:val="clear" w:color="auto" w:fill="FFFFFF"/>
+        </w:rPr>
+        <w:t xml:space="preserve">The </w:t>
+      </w:r>
+      <w:proofErr w:type="spellStart"/>
+      <w:r>
+        <w:rPr>
+          <w:color w:val="000000" w:themeColor="text1"/>
+          <w:sz w:val="28"/>
+          <w:szCs w:val="28"/>
+          <w:shd w:val="clear" w:color="auto" w:fill="FFFFFF"/>
+        </w:rPr>
+        <w:t>Rbg</w:t>
+      </w:r>
+      <w:proofErr w:type="spellEnd"/>
+      <w:r>
+        <w:rPr>
+          <w:color w:val="000000" w:themeColor="text1"/>
+          <w:sz w:val="28"/>
+          <w:szCs w:val="28"/>
+          <w:shd w:val="clear" w:color="auto" w:fill="FFFFFF"/>
+        </w:rPr>
+        <w:t xml:space="preserve">’ matrix had to </w:t>
+      </w:r>
+      <w:r>
+        <w:rPr>
+          <w:color w:val="000000" w:themeColor="text1"/>
+          <w:sz w:val="28"/>
+          <w:szCs w:val="28"/>
+          <w:shd w:val="clear" w:color="auto" w:fill="FFFFFF"/>
+        </w:rPr>
+        <w:t>implemented</w:t>
+      </w:r>
+      <w:r>
+        <w:rPr>
+          <w:color w:val="000000" w:themeColor="text1"/>
+          <w:sz w:val="28"/>
+          <w:szCs w:val="28"/>
+          <w:shd w:val="clear" w:color="auto" w:fill="FFFFFF"/>
+        </w:rPr>
+        <w:t xml:space="preserve"> in the </w:t>
+      </w:r>
+      <w:proofErr w:type="spellStart"/>
+      <w:r>
+        <w:rPr>
+          <w:color w:val="000000" w:themeColor="text1"/>
+          <w:sz w:val="28"/>
+          <w:szCs w:val="28"/>
+          <w:shd w:val="clear" w:color="auto" w:fill="FFFFFF"/>
+        </w:rPr>
+        <w:t>GetRbgPrime</w:t>
+      </w:r>
+      <w:proofErr w:type="spellEnd"/>
+      <w:r>
+        <w:rPr>
+          <w:color w:val="000000" w:themeColor="text1"/>
+          <w:sz w:val="28"/>
+          <w:szCs w:val="28"/>
+          <w:shd w:val="clear" w:color="auto" w:fill="FFFFFF"/>
+        </w:rPr>
+        <w:t xml:space="preserve"> function</w:t>
+      </w:r>
+      <w:r>
+        <w:rPr>
+          <w:color w:val="000000" w:themeColor="text1"/>
+          <w:sz w:val="28"/>
+          <w:szCs w:val="28"/>
+          <w:shd w:val="clear" w:color="auto" w:fill="FFFFFF"/>
+        </w:rPr>
+        <w:t xml:space="preserve"> </w:t>
+      </w:r>
+      <w:r>
+        <w:rPr>
+          <w:color w:val="000000" w:themeColor="text1"/>
+          <w:sz w:val="28"/>
+          <w:szCs w:val="28"/>
+          <w:shd w:val="clear" w:color="auto" w:fill="FFFFFF"/>
+        </w:rPr>
+        <w:t>in QuadEstimatorEKF.cpp</w:t>
+      </w:r>
+      <w:r>
+        <w:rPr>
+          <w:color w:val="000000" w:themeColor="text1"/>
+          <w:sz w:val="28"/>
+          <w:szCs w:val="28"/>
+          <w:shd w:val="clear" w:color="auto" w:fill="FFFFFF"/>
+        </w:rPr>
+        <w:t>.  This involves 6 trig evaluations and a lot of book keeping</w:t>
+      </w:r>
+      <w:r>
+        <w:rPr>
+          <w:color w:val="000000" w:themeColor="text1"/>
+          <w:sz w:val="28"/>
+          <w:szCs w:val="28"/>
+          <w:shd w:val="clear" w:color="auto" w:fill="FFFFFF"/>
+        </w:rPr>
+        <w:t>.</w:t>
+      </w:r>
+      <w:r>
+        <w:rPr>
+          <w:rFonts w:asciiTheme="minorHAnsi" w:eastAsiaTheme="minorHAnsi" w:hAnsiTheme="minorHAnsi" w:cstheme="minorBidi"/>
+          <w:color w:val="000000" w:themeColor="text1"/>
+          <w:sz w:val="28"/>
+          <w:szCs w:val="28"/>
+          <w:shd w:val="clear" w:color="auto" w:fill="FFFFFF"/>
+        </w:rPr>
+        <w:t xml:space="preserve">  </w:t>
+      </w:r>
+    </w:p>
+    <w:p>
+      <w:pPr>
+        <w:pStyle w:val="Heading1"/>
+        <w:numPr>
+          <w:ilvl w:val="2"/>
+          <w:numId w:val="2"/>
+        </w:numPr>
+        <w:rPr>
+          <w:color w:val="000000" w:themeColor="text1"/>
+          <w:sz w:val="28"/>
+          <w:szCs w:val="28"/>
+          <w:shd w:val="clear" w:color="auto" w:fill="FFFFFF"/>
+        </w:rPr>
+      </w:pPr>
+      <w:r>
+        <w:rPr>
+          <w:color w:val="000000" w:themeColor="text1"/>
+          <w:sz w:val="28"/>
+          <w:szCs w:val="28"/>
+          <w:shd w:val="clear" w:color="auto" w:fill="FFFFFF"/>
+        </w:rPr>
+        <w:t xml:space="preserve">Calculate g’ using the </w:t>
+      </w:r>
+      <w:proofErr w:type="spellStart"/>
+      <w:r>
+        <w:rPr>
+          <w:color w:val="000000" w:themeColor="text1"/>
+          <w:sz w:val="28"/>
+          <w:szCs w:val="28"/>
+          <w:shd w:val="clear" w:color="auto" w:fill="FFFFFF"/>
+        </w:rPr>
+        <w:t>Rbg</w:t>
+      </w:r>
+      <w:proofErr w:type="spellEnd"/>
+      <w:r>
+        <w:rPr>
+          <w:color w:val="000000" w:themeColor="text1"/>
+          <w:sz w:val="28"/>
+          <w:szCs w:val="28"/>
+          <w:shd w:val="clear" w:color="auto" w:fill="FFFFFF"/>
+        </w:rPr>
+        <w:t>’ matrix</w:t>
+      </w:r>
+      <w:r>
+        <w:rPr>
+          <w:color w:val="000000" w:themeColor="text1"/>
+          <w:sz w:val="28"/>
+          <w:szCs w:val="28"/>
+          <w:shd w:val="clear" w:color="auto" w:fill="FFFFFF"/>
+        </w:rPr>
+        <w:t xml:space="preserve"> </w:t>
+      </w:r>
+      <w:r>
+        <w:rPr>
+          <w:color w:val="000000" w:themeColor="text1"/>
+          <w:sz w:val="28"/>
+          <w:szCs w:val="28"/>
+          <w:shd w:val="clear" w:color="auto" w:fill="FFFFFF"/>
+        </w:rPr>
+        <w:t xml:space="preserve">in the </w:t>
+      </w:r>
+      <w:r>
+        <w:rPr>
+          <w:color w:val="000000" w:themeColor="text1"/>
+          <w:sz w:val="28"/>
+          <w:szCs w:val="28"/>
+          <w:shd w:val="clear" w:color="auto" w:fill="FFFFFF"/>
+        </w:rPr>
+        <w:t xml:space="preserve">Predict </w:t>
+      </w:r>
+      <w:r>
+        <w:rPr>
+          <w:color w:val="000000" w:themeColor="text1"/>
+          <w:sz w:val="28"/>
+          <w:szCs w:val="28"/>
+          <w:shd w:val="clear" w:color="auto" w:fill="FFFFFF"/>
+        </w:rPr>
+        <w:t xml:space="preserve">function </w:t>
+      </w:r>
+      <w:r>
+        <w:rPr>
+          <w:color w:val="000000" w:themeColor="text1"/>
+          <w:sz w:val="28"/>
+          <w:szCs w:val="28"/>
+          <w:shd w:val="clear" w:color="auto" w:fill="FFFFFF"/>
+        </w:rPr>
+        <w:t>in QuadEstimatorEKF.cpp</w:t>
+      </w:r>
+    </w:p>
+    <w:p>
+      <w:pPr>
+        <w:pStyle w:val="Heading1"/>
+        <w:numPr>
+          <w:ilvl w:val="2"/>
+          <w:numId w:val="2"/>
+        </w:numPr>
+        <w:rPr>
+          <w:color w:val="000000" w:themeColor="text1"/>
+          <w:sz w:val="28"/>
+          <w:szCs w:val="28"/>
+          <w:shd w:val="clear" w:color="auto" w:fill="FFFFFF"/>
+        </w:rPr>
+      </w:pPr>
+      <w:r>
+        <w:rPr>
+          <w:color w:val="000000" w:themeColor="text1"/>
+          <w:sz w:val="28"/>
+          <w:szCs w:val="28"/>
+          <w:shd w:val="clear" w:color="auto" w:fill="FFFFFF"/>
+        </w:rPr>
+        <w:t>Use g’ to update the EKF covariance</w:t>
+      </w:r>
+      <w:r>
+        <w:rPr>
+          <w:color w:val="000000" w:themeColor="text1"/>
+          <w:sz w:val="28"/>
+          <w:szCs w:val="28"/>
+          <w:shd w:val="clear" w:color="auto" w:fill="FFFFFF"/>
+        </w:rPr>
+        <w:t xml:space="preserve"> </w:t>
+      </w:r>
+      <w:r>
+        <w:rPr>
+          <w:color w:val="000000" w:themeColor="text1"/>
+          <w:sz w:val="28"/>
+          <w:szCs w:val="28"/>
+          <w:shd w:val="clear" w:color="auto" w:fill="FFFFFF"/>
+        </w:rPr>
+        <w:t xml:space="preserve">in the </w:t>
+      </w:r>
+      <w:r>
+        <w:rPr>
+          <w:color w:val="000000" w:themeColor="text1"/>
+          <w:sz w:val="28"/>
+          <w:szCs w:val="28"/>
+          <w:shd w:val="clear" w:color="auto" w:fill="FFFFFF"/>
+        </w:rPr>
+        <w:t xml:space="preserve">Predict </w:t>
+      </w:r>
+      <w:r>
+        <w:rPr>
+          <w:color w:val="000000" w:themeColor="text1"/>
+          <w:sz w:val="28"/>
+          <w:szCs w:val="28"/>
+          <w:shd w:val="clear" w:color="auto" w:fill="FFFFFF"/>
+        </w:rPr>
+        <w:t xml:space="preserve">function </w:t>
+      </w:r>
+      <w:r>
+        <w:rPr>
+          <w:color w:val="000000" w:themeColor="text1"/>
+          <w:sz w:val="28"/>
+          <w:szCs w:val="28"/>
+          <w:shd w:val="clear" w:color="auto" w:fill="FFFFFF"/>
+        </w:rPr>
+        <w:t>in QuadEstimatorEKF.cpp</w:t>
+      </w:r>
+    </w:p>
+    <w:p>
+      <w:pPr>
+        <w:pStyle w:val="Heading1"/>
+        <w:numPr>
+          <w:ilvl w:val="0"/>
+          <w:numId w:val="2"/>
+        </w:numPr>
+        <w:rPr>
+          <w:rFonts w:asciiTheme="minorHAnsi" w:eastAsiaTheme="minorHAnsi" w:hAnsiTheme="minorHAnsi" w:cstheme="minorBidi"/>
+          <w:color w:val="000000" w:themeColor="text1"/>
+          <w:sz w:val="28"/>
+          <w:szCs w:val="28"/>
+          <w:shd w:val="clear" w:color="auto" w:fill="FFFFFF"/>
+        </w:rPr>
+      </w:pPr>
+      <w:r>
+        <w:rPr>
+          <w:rFonts w:asciiTheme="minorHAnsi" w:eastAsiaTheme="minorHAnsi" w:hAnsiTheme="minorHAnsi" w:cstheme="minorBidi"/>
+          <w:color w:val="000000" w:themeColor="text1"/>
+          <w:sz w:val="28"/>
+          <w:szCs w:val="28"/>
+          <w:shd w:val="clear" w:color="auto" w:fill="FFFFFF"/>
+        </w:rPr>
+        <w:t>Implement the magnetometer update.</w:t>
+      </w:r>
+    </w:p>
+    <w:p>
+      <w:pPr>
+        <w:pStyle w:val="Heading1"/>
+        <w:numPr>
+          <w:ilvl w:val="1"/>
+          <w:numId w:val="2"/>
+        </w:numPr>
+        <w:rPr>
+          <w:rFonts w:asciiTheme="minorHAnsi" w:eastAsiaTheme="minorHAnsi" w:hAnsiTheme="minorHAnsi" w:cstheme="minorBidi"/>
+          <w:color w:val="000000" w:themeColor="text1"/>
+          <w:sz w:val="28"/>
+          <w:szCs w:val="28"/>
+          <w:shd w:val="clear" w:color="auto" w:fill="FFFFFF"/>
+        </w:rPr>
+      </w:pPr>
+      <w:r>
+        <w:rPr>
+          <w:rFonts w:asciiTheme="minorHAnsi" w:eastAsiaTheme="minorHAnsi" w:hAnsiTheme="minorHAnsi" w:cstheme="minorBidi"/>
+          <w:color w:val="000000" w:themeColor="text1"/>
+          <w:sz w:val="28"/>
+          <w:szCs w:val="28"/>
+          <w:shd w:val="clear" w:color="auto" w:fill="FFFFFF"/>
+        </w:rPr>
+        <w:t xml:space="preserve">This is a single state update, the only tricky part of this is guaranteeing that error is handled correctly around +-pi since yaw is periodic.  This took me way longer than it should have because the </w:t>
+      </w:r>
+      <w:proofErr w:type="spellStart"/>
+      <w:r>
+        <w:rPr>
+          <w:rFonts w:asciiTheme="minorHAnsi" w:eastAsiaTheme="minorHAnsi" w:hAnsiTheme="minorHAnsi" w:cstheme="minorBidi"/>
+          <w:color w:val="000000" w:themeColor="text1"/>
+          <w:sz w:val="28"/>
+          <w:szCs w:val="28"/>
+          <w:shd w:val="clear" w:color="auto" w:fill="FFFFFF"/>
+        </w:rPr>
+        <w:t>fmodf</w:t>
+      </w:r>
+      <w:proofErr w:type="spellEnd"/>
+      <w:r>
+        <w:rPr>
+          <w:rFonts w:asciiTheme="minorHAnsi" w:eastAsiaTheme="minorHAnsi" w:hAnsiTheme="minorHAnsi" w:cstheme="minorBidi"/>
+          <w:color w:val="000000" w:themeColor="text1"/>
+          <w:sz w:val="28"/>
+          <w:szCs w:val="28"/>
+          <w:shd w:val="clear" w:color="auto" w:fill="FFFFFF"/>
+        </w:rPr>
+        <w:t xml:space="preserve"> function that I used successfully to set yaw between -pi and +pi in the control project didn’t work properly in the estimation environment.  So instead of using one line to ensure that the error around +-pi was handle properly.  This had to done in four places: </w:t>
+      </w:r>
+    </w:p>
+    <w:p>
+      <w:pPr>
+        <w:pStyle w:val="Heading1"/>
+        <w:numPr>
+          <w:ilvl w:val="2"/>
+          <w:numId w:val="2"/>
+        </w:numPr>
+        <w:rPr>
+          <w:rFonts w:asciiTheme="minorHAnsi" w:eastAsiaTheme="minorHAnsi" w:hAnsiTheme="minorHAnsi" w:cstheme="minorBidi"/>
+          <w:color w:val="000000" w:themeColor="text1"/>
+          <w:sz w:val="28"/>
+          <w:szCs w:val="28"/>
+          <w:shd w:val="clear" w:color="auto" w:fill="FFFFFF"/>
+        </w:rPr>
+      </w:pPr>
+      <w:r>
+        <w:rPr>
+          <w:rFonts w:asciiTheme="minorHAnsi" w:eastAsiaTheme="minorHAnsi" w:hAnsiTheme="minorHAnsi" w:cstheme="minorBidi"/>
+          <w:color w:val="000000" w:themeColor="text1"/>
+          <w:sz w:val="28"/>
+          <w:szCs w:val="28"/>
+          <w:shd w:val="clear" w:color="auto" w:fill="FFFFFF"/>
+        </w:rPr>
+        <w:t xml:space="preserve">The yaw control update had to be modified compared to my control project implementation since </w:t>
+      </w:r>
+      <w:proofErr w:type="spellStart"/>
+      <w:r>
+        <w:rPr>
+          <w:rFonts w:asciiTheme="minorHAnsi" w:eastAsiaTheme="minorHAnsi" w:hAnsiTheme="minorHAnsi" w:cstheme="minorBidi"/>
+          <w:color w:val="000000" w:themeColor="text1"/>
+          <w:sz w:val="28"/>
+          <w:szCs w:val="28"/>
+          <w:shd w:val="clear" w:color="auto" w:fill="FFFFFF"/>
+        </w:rPr>
+        <w:t>fmodf</w:t>
+      </w:r>
+      <w:proofErr w:type="spellEnd"/>
+      <w:r>
+        <w:rPr>
+          <w:rFonts w:asciiTheme="minorHAnsi" w:eastAsiaTheme="minorHAnsi" w:hAnsiTheme="minorHAnsi" w:cstheme="minorBidi"/>
+          <w:color w:val="000000" w:themeColor="text1"/>
+          <w:sz w:val="28"/>
+          <w:szCs w:val="28"/>
+          <w:shd w:val="clear" w:color="auto" w:fill="FFFFFF"/>
+        </w:rPr>
+        <w:t xml:space="preserve"> was not working properly.  This change was made to </w:t>
+      </w:r>
+      <w:r>
+        <w:rPr>
+          <w:rFonts w:asciiTheme="minorHAnsi" w:eastAsiaTheme="minorHAnsi" w:hAnsiTheme="minorHAnsi" w:cstheme="minorBidi"/>
+          <w:color w:val="000000" w:themeColor="text1"/>
+          <w:sz w:val="28"/>
+          <w:szCs w:val="28"/>
+          <w:shd w:val="clear" w:color="auto" w:fill="FFFFFF"/>
+        </w:rPr>
+        <w:t xml:space="preserve">in </w:t>
+      </w:r>
+      <w:proofErr w:type="spellStart"/>
+      <w:r>
+        <w:rPr>
+          <w:rFonts w:asciiTheme="minorHAnsi" w:eastAsiaTheme="minorHAnsi" w:hAnsiTheme="minorHAnsi" w:cstheme="minorBidi"/>
+          <w:color w:val="000000" w:themeColor="text1"/>
+          <w:sz w:val="28"/>
+          <w:szCs w:val="28"/>
+          <w:shd w:val="clear" w:color="auto" w:fill="FFFFFF"/>
+        </w:rPr>
+        <w:t>UpdateFromMag</w:t>
+      </w:r>
+      <w:proofErr w:type="spellEnd"/>
+      <w:r>
+        <w:rPr>
+          <w:rFonts w:asciiTheme="minorHAnsi" w:eastAsiaTheme="minorHAnsi" w:hAnsiTheme="minorHAnsi" w:cstheme="minorBidi"/>
+          <w:color w:val="000000" w:themeColor="text1"/>
+          <w:sz w:val="28"/>
+          <w:szCs w:val="28"/>
+          <w:shd w:val="clear" w:color="auto" w:fill="FFFFFF"/>
+        </w:rPr>
+        <w:t xml:space="preserve"> function</w:t>
+      </w:r>
+      <w:r>
+        <w:rPr>
+          <w:rFonts w:asciiTheme="minorHAnsi" w:eastAsiaTheme="minorHAnsi" w:hAnsiTheme="minorHAnsi" w:cstheme="minorBidi"/>
+          <w:color w:val="000000" w:themeColor="text1"/>
+          <w:sz w:val="28"/>
+          <w:szCs w:val="28"/>
+          <w:shd w:val="clear" w:color="auto" w:fill="FFFFFF"/>
+        </w:rPr>
+        <w:t xml:space="preserve"> in Quad</w:t>
+      </w:r>
+      <w:r>
+        <w:rPr>
+          <w:rFonts w:asciiTheme="minorHAnsi" w:eastAsiaTheme="minorHAnsi" w:hAnsiTheme="minorHAnsi" w:cstheme="minorBidi"/>
+          <w:color w:val="000000" w:themeColor="text1"/>
+          <w:sz w:val="28"/>
+          <w:szCs w:val="28"/>
+          <w:shd w:val="clear" w:color="auto" w:fill="FFFFFF"/>
+        </w:rPr>
+        <w:t>Control</w:t>
+      </w:r>
+      <w:r>
+        <w:rPr>
+          <w:rFonts w:asciiTheme="minorHAnsi" w:eastAsiaTheme="minorHAnsi" w:hAnsiTheme="minorHAnsi" w:cstheme="minorBidi"/>
+          <w:color w:val="000000" w:themeColor="text1"/>
+          <w:sz w:val="28"/>
+          <w:szCs w:val="28"/>
+          <w:shd w:val="clear" w:color="auto" w:fill="FFFFFF"/>
+        </w:rPr>
+        <w:t xml:space="preserve">.cpp.  </w:t>
+      </w:r>
+      <w:r>
+        <w:rPr>
+          <w:rFonts w:asciiTheme="minorHAnsi" w:eastAsiaTheme="minorHAnsi" w:hAnsiTheme="minorHAnsi" w:cstheme="minorBidi"/>
+          <w:color w:val="000000" w:themeColor="text1"/>
+          <w:sz w:val="28"/>
+          <w:szCs w:val="28"/>
+          <w:shd w:val="clear" w:color="auto" w:fill="FFFFFF"/>
+        </w:rPr>
+        <w:t xml:space="preserve"> </w:t>
+      </w:r>
+    </w:p>
+    <w:p>
+      <w:pPr>
+        <w:pStyle w:val="Heading1"/>
+        <w:numPr>
+          <w:ilvl w:val="2"/>
+          <w:numId w:val="2"/>
+        </w:numPr>
+        <w:rPr>
+          <w:rFonts w:asciiTheme="minorHAnsi" w:eastAsiaTheme="minorHAnsi" w:hAnsiTheme="minorHAnsi" w:cstheme="minorBidi"/>
+          <w:color w:val="000000" w:themeColor="text1"/>
+          <w:sz w:val="28"/>
+          <w:szCs w:val="28"/>
+          <w:shd w:val="clear" w:color="auto" w:fill="FFFFFF"/>
+        </w:rPr>
+      </w:pPr>
+      <w:r>
+        <w:rPr>
+          <w:rFonts w:asciiTheme="minorHAnsi" w:eastAsiaTheme="minorHAnsi" w:hAnsiTheme="minorHAnsi" w:cstheme="minorBidi"/>
+          <w:color w:val="000000" w:themeColor="text1"/>
+          <w:sz w:val="28"/>
+          <w:szCs w:val="28"/>
+          <w:shd w:val="clear" w:color="auto" w:fill="FFFFFF"/>
+        </w:rPr>
+        <w:t>After the yaw prediction update</w:t>
+      </w:r>
+      <w:r>
+        <w:rPr>
+          <w:rFonts w:asciiTheme="minorHAnsi" w:eastAsiaTheme="minorHAnsi" w:hAnsiTheme="minorHAnsi" w:cstheme="minorBidi"/>
+          <w:color w:val="000000" w:themeColor="text1"/>
+          <w:sz w:val="28"/>
+          <w:szCs w:val="28"/>
+          <w:shd w:val="clear" w:color="auto" w:fill="FFFFFF"/>
+        </w:rPr>
+        <w:t xml:space="preserve"> </w:t>
+      </w:r>
+      <w:r>
+        <w:rPr>
+          <w:rFonts w:asciiTheme="minorHAnsi" w:eastAsiaTheme="minorHAnsi" w:hAnsiTheme="minorHAnsi" w:cstheme="minorBidi"/>
+          <w:color w:val="000000" w:themeColor="text1"/>
+          <w:sz w:val="28"/>
+          <w:szCs w:val="28"/>
+          <w:shd w:val="clear" w:color="auto" w:fill="FFFFFF"/>
+        </w:rPr>
+        <w:t xml:space="preserve">in </w:t>
+      </w:r>
+      <w:proofErr w:type="spellStart"/>
+      <w:r>
+        <w:rPr>
+          <w:rFonts w:asciiTheme="minorHAnsi" w:eastAsiaTheme="minorHAnsi" w:hAnsiTheme="minorHAnsi" w:cstheme="minorBidi"/>
+          <w:color w:val="000000" w:themeColor="text1"/>
+          <w:sz w:val="28"/>
+          <w:szCs w:val="28"/>
+          <w:shd w:val="clear" w:color="auto" w:fill="FFFFFF"/>
+        </w:rPr>
+        <w:t>UpdateFromIMU</w:t>
+      </w:r>
+      <w:proofErr w:type="spellEnd"/>
+      <w:r>
+        <w:rPr>
+          <w:rFonts w:asciiTheme="minorHAnsi" w:eastAsiaTheme="minorHAnsi" w:hAnsiTheme="minorHAnsi" w:cstheme="minorBidi"/>
+          <w:color w:val="000000" w:themeColor="text1"/>
+          <w:sz w:val="28"/>
+          <w:szCs w:val="28"/>
+          <w:shd w:val="clear" w:color="auto" w:fill="FFFFFF"/>
+        </w:rPr>
+        <w:t xml:space="preserve"> </w:t>
+      </w:r>
+      <w:r>
+        <w:rPr>
+          <w:rFonts w:asciiTheme="minorHAnsi" w:eastAsiaTheme="minorHAnsi" w:hAnsiTheme="minorHAnsi" w:cstheme="minorBidi"/>
+          <w:color w:val="000000" w:themeColor="text1"/>
+          <w:sz w:val="28"/>
+          <w:szCs w:val="28"/>
+          <w:shd w:val="clear" w:color="auto" w:fill="FFFFFF"/>
+        </w:rPr>
+        <w:t xml:space="preserve">function in QuadEstimatorEKF.cpp.  </w:t>
+      </w:r>
+    </w:p>
+    <w:p>
+      <w:pPr>
+        <w:pStyle w:val="Heading1"/>
+        <w:numPr>
+          <w:ilvl w:val="2"/>
+          <w:numId w:val="2"/>
+        </w:numPr>
+        <w:rPr>
+          <w:rFonts w:asciiTheme="minorHAnsi" w:eastAsiaTheme="minorHAnsi" w:hAnsiTheme="minorHAnsi" w:cstheme="minorBidi"/>
+          <w:color w:val="000000" w:themeColor="text1"/>
+          <w:sz w:val="28"/>
+          <w:szCs w:val="28"/>
+          <w:shd w:val="clear" w:color="auto" w:fill="FFFFFF"/>
+        </w:rPr>
+      </w:pPr>
+      <w:r>
+        <w:rPr>
+          <w:rFonts w:asciiTheme="minorHAnsi" w:eastAsiaTheme="minorHAnsi" w:hAnsiTheme="minorHAnsi" w:cstheme="minorBidi"/>
+          <w:color w:val="000000" w:themeColor="text1"/>
+          <w:sz w:val="28"/>
+          <w:szCs w:val="28"/>
+          <w:shd w:val="clear" w:color="auto" w:fill="FFFFFF"/>
+        </w:rPr>
+        <w:t xml:space="preserve">To the yaw error in the magnetometer update </w:t>
+      </w:r>
+      <w:r>
+        <w:rPr>
+          <w:rFonts w:asciiTheme="minorHAnsi" w:eastAsiaTheme="minorHAnsi" w:hAnsiTheme="minorHAnsi" w:cstheme="minorBidi"/>
+          <w:color w:val="000000" w:themeColor="text1"/>
+          <w:sz w:val="28"/>
+          <w:szCs w:val="28"/>
+          <w:shd w:val="clear" w:color="auto" w:fill="FFFFFF"/>
+        </w:rPr>
+        <w:t xml:space="preserve">in </w:t>
+      </w:r>
+      <w:proofErr w:type="spellStart"/>
+      <w:r>
+        <w:rPr>
+          <w:rFonts w:asciiTheme="minorHAnsi" w:eastAsiaTheme="minorHAnsi" w:hAnsiTheme="minorHAnsi" w:cstheme="minorBidi"/>
+          <w:color w:val="000000" w:themeColor="text1"/>
+          <w:sz w:val="28"/>
+          <w:szCs w:val="28"/>
+          <w:shd w:val="clear" w:color="auto" w:fill="FFFFFF"/>
+        </w:rPr>
+        <w:t>YawControl</w:t>
+      </w:r>
+      <w:proofErr w:type="spellEnd"/>
+      <w:r>
+        <w:rPr>
+          <w:rFonts w:asciiTheme="minorHAnsi" w:eastAsiaTheme="minorHAnsi" w:hAnsiTheme="minorHAnsi" w:cstheme="minorBidi"/>
+          <w:color w:val="000000" w:themeColor="text1"/>
+          <w:sz w:val="28"/>
+          <w:szCs w:val="28"/>
+          <w:shd w:val="clear" w:color="auto" w:fill="FFFFFF"/>
+        </w:rPr>
+        <w:t xml:space="preserve"> function</w:t>
+      </w:r>
+      <w:r>
+        <w:rPr>
+          <w:rFonts w:asciiTheme="minorHAnsi" w:eastAsiaTheme="minorHAnsi" w:hAnsiTheme="minorHAnsi" w:cstheme="minorBidi"/>
+          <w:color w:val="000000" w:themeColor="text1"/>
+          <w:sz w:val="28"/>
+          <w:szCs w:val="28"/>
+          <w:shd w:val="clear" w:color="auto" w:fill="FFFFFF"/>
+        </w:rPr>
+        <w:t xml:space="preserve"> in QuadEstimatorEKF.cpp.  </w:t>
+      </w:r>
+    </w:p>
+    <w:p>
+      <w:pPr>
+        <w:pStyle w:val="Heading1"/>
+        <w:numPr>
+          <w:ilvl w:val="2"/>
+          <w:numId w:val="2"/>
+        </w:numPr>
+        <w:rPr>
+          <w:rFonts w:asciiTheme="minorHAnsi" w:eastAsiaTheme="minorHAnsi" w:hAnsiTheme="minorHAnsi" w:cstheme="minorBidi"/>
+          <w:color w:val="000000" w:themeColor="text1"/>
+          <w:sz w:val="28"/>
+          <w:szCs w:val="28"/>
+          <w:shd w:val="clear" w:color="auto" w:fill="FFFFFF"/>
+        </w:rPr>
+      </w:pPr>
+    </w:p>
+    <w:p>
+      <w:pPr>
+        <w:pStyle w:val="Heading1"/>
+        <w:numPr>
+          <w:ilvl w:val="2"/>
+          <w:numId w:val="2"/>
+        </w:numPr>
+        <w:rPr>
+          <w:rFonts w:asciiTheme="minorHAnsi" w:eastAsiaTheme="minorHAnsi" w:hAnsiTheme="minorHAnsi" w:cstheme="minorBidi"/>
+          <w:color w:val="000000" w:themeColor="text1"/>
+          <w:sz w:val="28"/>
+          <w:szCs w:val="28"/>
+          <w:shd w:val="clear" w:color="auto" w:fill="FFFFFF"/>
+        </w:rPr>
+      </w:pPr>
+      <w:r>
+        <w:rPr>
+          <w:rFonts w:asciiTheme="minorHAnsi" w:eastAsiaTheme="minorHAnsi" w:hAnsiTheme="minorHAnsi" w:cstheme="minorBidi"/>
+          <w:color w:val="000000" w:themeColor="text1"/>
+          <w:sz w:val="28"/>
+          <w:szCs w:val="28"/>
+          <w:shd w:val="clear" w:color="auto" w:fill="FFFFFF"/>
+        </w:rPr>
+        <w:t xml:space="preserve">After the EFK update from the magnetometer since the standard EKF update does not set yaw between -pi and +pi </w:t>
+      </w:r>
+      <w:r>
+        <w:rPr>
+          <w:rFonts w:asciiTheme="minorHAnsi" w:eastAsiaTheme="minorHAnsi" w:hAnsiTheme="minorHAnsi" w:cstheme="minorBidi"/>
+          <w:color w:val="000000" w:themeColor="text1"/>
+          <w:sz w:val="28"/>
+          <w:szCs w:val="28"/>
+          <w:shd w:val="clear" w:color="auto" w:fill="FFFFFF"/>
+        </w:rPr>
+        <w:t xml:space="preserve">in </w:t>
+      </w:r>
+      <w:proofErr w:type="spellStart"/>
+      <w:r>
+        <w:rPr>
+          <w:rFonts w:asciiTheme="minorHAnsi" w:eastAsiaTheme="minorHAnsi" w:hAnsiTheme="minorHAnsi" w:cstheme="minorBidi"/>
+          <w:color w:val="000000" w:themeColor="text1"/>
+          <w:sz w:val="28"/>
+          <w:szCs w:val="28"/>
+          <w:shd w:val="clear" w:color="auto" w:fill="FFFFFF"/>
+        </w:rPr>
+        <w:t>UpdateFromMag</w:t>
+      </w:r>
+      <w:proofErr w:type="spellEnd"/>
+      <w:r>
+        <w:rPr>
+          <w:rFonts w:asciiTheme="minorHAnsi" w:eastAsiaTheme="minorHAnsi" w:hAnsiTheme="minorHAnsi" w:cstheme="minorBidi"/>
+          <w:color w:val="000000" w:themeColor="text1"/>
+          <w:sz w:val="28"/>
+          <w:szCs w:val="28"/>
+          <w:shd w:val="clear" w:color="auto" w:fill="FFFFFF"/>
+        </w:rPr>
+        <w:t xml:space="preserve"> </w:t>
+      </w:r>
+      <w:r>
+        <w:rPr>
+          <w:rFonts w:asciiTheme="minorHAnsi" w:eastAsiaTheme="minorHAnsi" w:hAnsiTheme="minorHAnsi" w:cstheme="minorBidi"/>
+          <w:color w:val="000000" w:themeColor="text1"/>
+          <w:sz w:val="28"/>
+          <w:szCs w:val="28"/>
+          <w:shd w:val="clear" w:color="auto" w:fill="FFFFFF"/>
+        </w:rPr>
+        <w:t xml:space="preserve">function </w:t>
+      </w:r>
+      <w:r>
+        <w:rPr>
+          <w:rFonts w:asciiTheme="minorHAnsi" w:eastAsiaTheme="minorHAnsi" w:hAnsiTheme="minorHAnsi" w:cstheme="minorBidi"/>
+          <w:color w:val="000000" w:themeColor="text1"/>
+          <w:sz w:val="28"/>
+          <w:szCs w:val="28"/>
+          <w:shd w:val="clear" w:color="auto" w:fill="FFFFFF"/>
+        </w:rPr>
+        <w:t xml:space="preserve">in QuadEstimatorEKF.cpp.  </w:t>
+      </w:r>
+    </w:p>
+    <w:p>
+      <w:pPr>
+        <w:pStyle w:val="Heading1"/>
+        <w:numPr>
+          <w:ilvl w:val="0"/>
+          <w:numId w:val="2"/>
+        </w:numPr>
+        <w:rPr>
+          <w:rFonts w:asciiTheme="minorHAnsi" w:eastAsiaTheme="minorHAnsi" w:hAnsiTheme="minorHAnsi" w:cstheme="minorBidi"/>
+          <w:color w:val="000000" w:themeColor="text1"/>
+          <w:sz w:val="28"/>
+          <w:szCs w:val="28"/>
+          <w:shd w:val="clear" w:color="auto" w:fill="FFFFFF"/>
+        </w:rPr>
+      </w:pPr>
+      <w:r>
+        <w:rPr>
+          <w:rFonts w:asciiTheme="minorHAnsi" w:eastAsiaTheme="minorHAnsi" w:hAnsiTheme="minorHAnsi" w:cstheme="minorBidi"/>
+          <w:color w:val="000000" w:themeColor="text1"/>
+          <w:sz w:val="28"/>
+          <w:szCs w:val="28"/>
+          <w:shd w:val="clear" w:color="auto" w:fill="FFFFFF"/>
+        </w:rPr>
+        <w:t>Implement the GPS update.</w:t>
+      </w:r>
+    </w:p>
+    <w:p>
+      <w:pPr>
+        <w:pStyle w:val="Heading1"/>
+        <w:numPr>
+          <w:ilvl w:val="1"/>
+          <w:numId w:val="2"/>
+        </w:numPr>
+        <w:rPr>
+          <w:rFonts w:asciiTheme="minorHAnsi" w:eastAsiaTheme="minorHAnsi" w:hAnsiTheme="minorHAnsi" w:cstheme="minorBidi"/>
+          <w:color w:val="000000" w:themeColor="text1"/>
+          <w:sz w:val="28"/>
+          <w:szCs w:val="28"/>
+          <w:shd w:val="clear" w:color="auto" w:fill="FFFFFF"/>
+        </w:rPr>
+      </w:pPr>
+      <w:r>
+        <w:rPr>
+          <w:rFonts w:asciiTheme="minorHAnsi" w:eastAsiaTheme="minorHAnsi" w:hAnsiTheme="minorHAnsi" w:cstheme="minorBidi"/>
+          <w:color w:val="000000" w:themeColor="text1"/>
+          <w:sz w:val="28"/>
+          <w:szCs w:val="28"/>
+          <w:shd w:val="clear" w:color="auto" w:fill="FFFFFF"/>
+        </w:rPr>
+        <w:t xml:space="preserve">This was implemented entirely in </w:t>
+      </w:r>
+      <w:proofErr w:type="spellStart"/>
+      <w:r>
+        <w:rPr>
+          <w:rFonts w:asciiTheme="minorHAnsi" w:eastAsiaTheme="minorHAnsi" w:hAnsiTheme="minorHAnsi" w:cstheme="minorBidi"/>
+          <w:color w:val="000000" w:themeColor="text1"/>
+          <w:sz w:val="28"/>
+          <w:szCs w:val="28"/>
+          <w:shd w:val="clear" w:color="auto" w:fill="FFFFFF"/>
+        </w:rPr>
+        <w:t>UpdateFromGPS</w:t>
+      </w:r>
+      <w:proofErr w:type="spellEnd"/>
+      <w:r>
+        <w:rPr>
+          <w:rFonts w:asciiTheme="minorHAnsi" w:eastAsiaTheme="minorHAnsi" w:hAnsiTheme="minorHAnsi" w:cstheme="minorBidi"/>
+          <w:color w:val="000000" w:themeColor="text1"/>
+          <w:sz w:val="28"/>
+          <w:szCs w:val="28"/>
+          <w:shd w:val="clear" w:color="auto" w:fill="FFFFFF"/>
+        </w:rPr>
+        <w:t xml:space="preserve"> function in QuadEstimatorEKF.cpp.  This is a very straight forward update since the GPS measurements correspond directly to the first 6 states in the EKF </w:t>
+      </w:r>
+    </w:p>
+    <w:p>
+      <w:pPr>
+        <w:pStyle w:val="Heading1"/>
+        <w:numPr>
+          <w:ilvl w:val="0"/>
+          <w:numId w:val="2"/>
+        </w:numPr>
+        <w:rPr>
+          <w:sz w:val="26"/>
+          <w:szCs w:val="26"/>
+        </w:rPr>
+      </w:pPr>
+      <w:r>
+        <w:rPr>
+          <w:color w:val="000000" w:themeColor="text1"/>
+        </w:rPr>
+        <w:br w:type="page"/>
+      </w:r>
+      <w:r>
+        <w:rPr>
+          <w:shd w:val="clear" w:color="auto" w:fill="FAFBFC"/>
+        </w:rPr>
+        <w:lastRenderedPageBreak/>
+        <w:t>Flight Evaluation</w:t>
+      </w:r>
+    </w:p>
+    <w:p>
+      <w:pPr>
         <w:pStyle w:val="Heading2"/>
-      </w:pPr>
-      <w:r>
+        <w:rPr>
+          <w:rFonts w:asciiTheme="minorHAnsi" w:hAnsiTheme="minorHAnsi"/>
+          <w:sz w:val="28"/>
+          <w:szCs w:val="28"/>
+        </w:rPr>
+      </w:pPr>
+    </w:p>
+    <w:p>
+      <w:pPr>
+        <w:pStyle w:val="ListParagraph"/>
+        <w:numPr>
+          <w:ilvl w:val="0"/>
+          <w:numId w:val="1"/>
+        </w:numPr>
+        <w:rPr>
+          <w:rFonts w:eastAsiaTheme="majorEastAsia" w:cstheme="majorBidi"/>
+          <w:color w:val="000000" w:themeColor="text1"/>
+          <w:sz w:val="28"/>
+          <w:szCs w:val="28"/>
+        </w:rPr>
+      </w:pPr>
+      <w:r>
+        <w:rPr>
+          <w:color w:val="000000" w:themeColor="text1"/>
+          <w:sz w:val="28"/>
+          <w:szCs w:val="28"/>
+          <w:shd w:val="clear" w:color="auto" w:fill="FFFFFF"/>
+        </w:rPr>
+        <w:t>Meet the performance criteria of each step.</w:t>
+      </w:r>
+    </w:p>
+    <w:p>
+      <w:pPr>
+        <w:pStyle w:val="ListParagraph"/>
+        <w:numPr>
+          <w:ilvl w:val="1"/>
+          <w:numId w:val="1"/>
+        </w:numPr>
+        <w:rPr>
+          <w:rFonts w:eastAsiaTheme="majorEastAsia" w:cstheme="majorBidi"/>
+          <w:color w:val="000000" w:themeColor="text1"/>
+          <w:sz w:val="28"/>
+          <w:szCs w:val="28"/>
+        </w:rPr>
+      </w:pPr>
+      <w:r>
+        <w:rPr>
+          <w:rFonts w:eastAsiaTheme="majorEastAsia" w:cstheme="majorBidi"/>
+          <w:color w:val="000000" w:themeColor="text1"/>
+          <w:sz w:val="28"/>
+          <w:szCs w:val="28"/>
+        </w:rPr>
+        <w:t>See screen sho</w:t>
+      </w:r>
+      <w:r>
+        <w:rPr>
+          <w:rFonts w:eastAsiaTheme="majorEastAsia" w:cstheme="majorBidi"/>
+          <w:color w:val="000000" w:themeColor="text1"/>
+          <w:sz w:val="28"/>
+          <w:szCs w:val="28"/>
+        </w:rPr>
+        <w:t>ts</w:t>
+      </w:r>
+      <w:r>
+        <w:rPr>
+          <w:rFonts w:eastAsiaTheme="majorEastAsia" w:cstheme="majorBidi"/>
+          <w:color w:val="000000" w:themeColor="text1"/>
+          <w:sz w:val="28"/>
+          <w:szCs w:val="28"/>
+        </w:rPr>
+        <w:t xml:space="preserve"> for scenarios 6-11 </w:t>
+      </w:r>
+      <w:r>
+        <w:rPr>
+          <w:rFonts w:eastAsiaTheme="majorEastAsia" w:cstheme="majorBidi"/>
+          <w:color w:val="000000" w:themeColor="text1"/>
+          <w:sz w:val="28"/>
+          <w:szCs w:val="28"/>
+        </w:rPr>
+        <w:t>on following pages</w:t>
+      </w:r>
+    </w:p>
+    <w:p>
+      <w:pPr>
+        <w:pStyle w:val="ListParagraph"/>
+        <w:numPr>
+          <w:ilvl w:val="0"/>
+          <w:numId w:val="1"/>
+        </w:numPr>
+        <w:rPr>
+          <w:rFonts w:eastAsiaTheme="majorEastAsia" w:cstheme="majorBidi"/>
+          <w:color w:val="000000" w:themeColor="text1"/>
+          <w:sz w:val="28"/>
+          <w:szCs w:val="28"/>
+        </w:rPr>
+      </w:pPr>
+      <w:r>
+        <w:rPr>
+          <w:color w:val="000000" w:themeColor="text1"/>
+          <w:sz w:val="28"/>
+          <w:szCs w:val="28"/>
+          <w:shd w:val="clear" w:color="auto" w:fill="FFFFFF"/>
+        </w:rPr>
+        <w:t>De-tune your controller to successfully fly the final desired box trajectory with your estimator and realistic sensors.</w:t>
+      </w:r>
+    </w:p>
+    <w:p>
+      <w:pPr>
+        <w:pStyle w:val="ListParagraph"/>
+        <w:numPr>
+          <w:ilvl w:val="1"/>
+          <w:numId w:val="1"/>
+        </w:numPr>
+        <w:rPr>
+          <w:rFonts w:asciiTheme="majorHAnsi" w:eastAsiaTheme="majorEastAsia" w:hAnsiTheme="majorHAnsi" w:cstheme="majorBidi"/>
+          <w:color w:val="2F5496" w:themeColor="accent1" w:themeShade="BF"/>
+          <w:sz w:val="26"/>
+          <w:szCs w:val="26"/>
+        </w:rPr>
+      </w:pPr>
+      <w:r>
+        <w:rPr>
+          <w:color w:val="000000" w:themeColor="text1"/>
+          <w:sz w:val="28"/>
+          <w:szCs w:val="28"/>
+        </w:rPr>
+        <w:t>Detuning the controller was not required, setting and logic from control projects satisfied scenario 11.</w:t>
+      </w:r>
+      <w:r>
+        <w:br w:type="page"/>
+      </w:r>
+    </w:p>
+    <w:p>
+      <w:pPr>
+        <w:pStyle w:val="Heading2"/>
+      </w:pPr>
+      <w:r>
+        <w:lastRenderedPageBreak/>
         <w:t>Sensor Noise – Scenario 6</w:t>
       </w:r>
     </w:p>
@@ -33,7 +1642,7 @@
                     </pic:cNvPicPr>
                   </pic:nvPicPr>
                   <pic:blipFill>
-                    <a:blip r:embed="rId4">
+                    <a:blip r:embed="rId5">
                       <a:extLst>
                         <a:ext uri="{28A0092B-C50C-407E-A947-70E740481C1C}">
                           <a14:useLocalDpi xmlns:a14="http://schemas.microsoft.com/office/drawing/2010/main" val="0"/>
@@ -88,7 +1697,7 @@
                     </pic:cNvPicPr>
                   </pic:nvPicPr>
                   <pic:blipFill>
-                    <a:blip r:embed="rId5">
+                    <a:blip r:embed="rId6">
                       <a:extLst>
                         <a:ext uri="{28A0092B-C50C-407E-A947-70E740481C1C}">
                           <a14:useLocalDpi xmlns:a14="http://schemas.microsoft.com/office/drawing/2010/main" val="0"/>
@@ -152,7 +1761,7 @@
                     </pic:cNvPicPr>
                   </pic:nvPicPr>
                   <pic:blipFill>
-                    <a:blip r:embed="rId6">
+                    <a:blip r:embed="rId7">
                       <a:extLst>
                         <a:ext uri="{28A0092B-C50C-407E-A947-70E740481C1C}">
                           <a14:useLocalDpi xmlns:a14="http://schemas.microsoft.com/office/drawing/2010/main" val="0"/>
@@ -207,7 +1816,7 @@
                     </pic:cNvPicPr>
                   </pic:nvPicPr>
                   <pic:blipFill>
-                    <a:blip r:embed="rId7">
+                    <a:blip r:embed="rId8">
                       <a:extLst>
                         <a:ext uri="{28A0092B-C50C-407E-A947-70E740481C1C}">
                           <a14:useLocalDpi xmlns:a14="http://schemas.microsoft.com/office/drawing/2010/main" val="0"/>
@@ -280,7 +1889,7 @@
                     </pic:cNvPicPr>
                   </pic:nvPicPr>
                   <pic:blipFill>
-                    <a:blip r:embed="rId8">
+                    <a:blip r:embed="rId9">
                       <a:extLst>
                         <a:ext uri="{28A0092B-C50C-407E-A947-70E740481C1C}">
                           <a14:useLocalDpi xmlns:a14="http://schemas.microsoft.com/office/drawing/2010/main" val="0"/>
@@ -335,7 +1944,7 @@
                     </pic:cNvPicPr>
                   </pic:nvPicPr>
                   <pic:blipFill>
-                    <a:blip r:embed="rId9">
+                    <a:blip r:embed="rId10">
                       <a:extLst>
                         <a:ext uri="{28A0092B-C50C-407E-A947-70E740481C1C}">
                           <a14:useLocalDpi xmlns:a14="http://schemas.microsoft.com/office/drawing/2010/main" val="0"/>
@@ -383,6 +1992,27 @@
       </w:r>
     </w:p>
     <w:p>
+      <w:r>
+        <w:t xml:space="preserve">The error and uncertainty in the position seems to grow at almost </w:t>
+      </w:r>
+      <w:proofErr w:type="gramStart"/>
+      <w:r>
+        <w:t>exactly the same</w:t>
+      </w:r>
+      <w:proofErr w:type="gramEnd"/>
+      <w:r>
+        <w:t xml:space="preserve"> rate.  The error and uncertainty don’t </w:t>
+      </w:r>
+      <w:proofErr w:type="gramStart"/>
+      <w:r>
+        <w:t>actually grow</w:t>
+      </w:r>
+      <w:proofErr w:type="gramEnd"/>
+      <w:r>
+        <w:t xml:space="preserve"> at the same rate for velocity, but they are in the ball park.</w:t>
+      </w:r>
+    </w:p>
+    <w:p>
       <w:pPr>
         <w:rPr>
           <w:rFonts w:asciiTheme="majorHAnsi" w:eastAsiaTheme="majorEastAsia" w:hAnsiTheme="majorHAnsi" w:cstheme="majorBidi"/>
@@ -413,7 +2043,7 @@
                     </pic:cNvPicPr>
                   </pic:nvPicPr>
                   <pic:blipFill>
-                    <a:blip r:embed="rId10">
+                    <a:blip r:embed="rId11">
                       <a:extLst>
                         <a:ext uri="{28A0092B-C50C-407E-A947-70E740481C1C}">
                           <a14:useLocalDpi xmlns:a14="http://schemas.microsoft.com/office/drawing/2010/main" val="0"/>
@@ -444,8 +2074,6 @@
           </wp:inline>
         </w:drawing>
       </w:r>
-      <w:bookmarkStart w:id="0" w:name="_GoBack"/>
-      <w:bookmarkEnd w:id="0"/>
       <w:r>
         <w:br w:type="page"/>
       </w:r>
@@ -456,7 +2084,13 @@
       </w:pPr>
       <w:r>
         <w:lastRenderedPageBreak/>
-        <w:t>Magnetometer Update– Scenario 10</w:t>
+        <w:t>Magnetometer Update</w:t>
+      </w:r>
+      <w:r>
+        <w:t xml:space="preserve"> </w:t>
+      </w:r>
+      <w:r>
+        <w:t>– Scenario 10</w:t>
       </w:r>
     </w:p>
     <w:p/>
@@ -483,7 +2117,7 @@
                     </pic:cNvPicPr>
                   </pic:nvPicPr>
                   <pic:blipFill>
-                    <a:blip r:embed="rId11">
+                    <a:blip r:embed="rId12">
                       <a:extLst>
                         <a:ext uri="{28A0092B-C50C-407E-A947-70E740481C1C}">
                           <a14:useLocalDpi xmlns:a14="http://schemas.microsoft.com/office/drawing/2010/main" val="0"/>
@@ -538,7 +2172,7 @@
                     </pic:cNvPicPr>
                   </pic:nvPicPr>
                   <pic:blipFill>
-                    <a:blip r:embed="rId12">
+                    <a:blip r:embed="rId13">
                       <a:extLst>
                         <a:ext uri="{28A0092B-C50C-407E-A947-70E740481C1C}">
                           <a14:useLocalDpi xmlns:a14="http://schemas.microsoft.com/office/drawing/2010/main" val="0"/>
@@ -570,7 +2204,135 @@
         </w:drawing>
       </w:r>
     </w:p>
+    <w:p>
+      <w:pPr>
+        <w:pStyle w:val="Heading2"/>
+      </w:pPr>
+      <w:r>
+        <w:lastRenderedPageBreak/>
+        <w:t>Close-Loop + GPS Update</w:t>
+      </w:r>
+      <w:r>
+        <w:t xml:space="preserve"> </w:t>
+      </w:r>
+      <w:r>
+        <w:t>– Scenario 1</w:t>
+      </w:r>
+      <w:r>
+        <w:t>1</w:t>
+      </w:r>
+    </w:p>
     <w:p/>
+    <w:p>
+      <w:r>
+        <w:rPr>
+          <w:noProof/>
+        </w:rPr>
+        <w:drawing>
+          <wp:inline distT="0" distB="0" distL="0" distR="0" wp14:anchorId="1172534D" wp14:editId="020DF5D5">
+            <wp:extent cx="5943600" cy="4591050"/>
+            <wp:effectExtent l="0" t="0" r="0" b="0"/>
+            <wp:docPr id="16" name="Picture 16"/>
+            <wp:cNvGraphicFramePr>
+              <a:graphicFrameLocks xmlns:a="http://schemas.openxmlformats.org/drawingml/2006/main" noChangeAspect="1"/>
+            </wp:cNvGraphicFramePr>
+            <a:graphic xmlns:a="http://schemas.openxmlformats.org/drawingml/2006/main">
+              <a:graphicData uri="http://schemas.openxmlformats.org/drawingml/2006/picture">
+                <pic:pic xmlns:pic="http://schemas.openxmlformats.org/drawingml/2006/picture">
+                  <pic:nvPicPr>
+                    <pic:cNvPr id="0" name="Picture 10"/>
+                    <pic:cNvPicPr>
+                      <a:picLocks noChangeAspect="1" noChangeArrowheads="1"/>
+                    </pic:cNvPicPr>
+                  </pic:nvPicPr>
+                  <pic:blipFill>
+                    <a:blip r:embed="rId14">
+                      <a:extLst>
+                        <a:ext uri="{28A0092B-C50C-407E-A947-70E740481C1C}">
+                          <a14:useLocalDpi xmlns:a14="http://schemas.microsoft.com/office/drawing/2010/main" val="0"/>
+                        </a:ext>
+                      </a:extLst>
+                    </a:blip>
+                    <a:srcRect/>
+                    <a:stretch>
+                      <a:fillRect/>
+                    </a:stretch>
+                  </pic:blipFill>
+                  <pic:spPr bwMode="auto">
+                    <a:xfrm>
+                      <a:off x="0" y="0"/>
+                      <a:ext cx="5943600" cy="4591050"/>
+                    </a:xfrm>
+                    <a:prstGeom prst="rect">
+                      <a:avLst/>
+                    </a:prstGeom>
+                    <a:noFill/>
+                    <a:ln>
+                      <a:noFill/>
+                    </a:ln>
+                  </pic:spPr>
+                </pic:pic>
+              </a:graphicData>
+            </a:graphic>
+          </wp:inline>
+        </w:drawing>
+      </w:r>
+    </w:p>
+    <w:p>
+      <w:r>
+        <w:rPr>
+          <w:noProof/>
+        </w:rPr>
+        <w:drawing>
+          <wp:inline distT="0" distB="0" distL="0" distR="0" wp14:anchorId="69C58814" wp14:editId="12C07678">
+            <wp:extent cx="5943600" cy="2962275"/>
+            <wp:effectExtent l="0" t="0" r="0" b="9525"/>
+            <wp:docPr id="17" name="Picture 17"/>
+            <wp:cNvGraphicFramePr>
+              <a:graphicFrameLocks xmlns:a="http://schemas.openxmlformats.org/drawingml/2006/main" noChangeAspect="1"/>
+            </wp:cNvGraphicFramePr>
+            <a:graphic xmlns:a="http://schemas.openxmlformats.org/drawingml/2006/main">
+              <a:graphicData uri="http://schemas.openxmlformats.org/drawingml/2006/picture">
+                <pic:pic xmlns:pic="http://schemas.openxmlformats.org/drawingml/2006/picture">
+                  <pic:nvPicPr>
+                    <pic:cNvPr id="0" name="Picture 11"/>
+                    <pic:cNvPicPr>
+                      <a:picLocks noChangeAspect="1" noChangeArrowheads="1"/>
+                    </pic:cNvPicPr>
+                  </pic:nvPicPr>
+                  <pic:blipFill>
+                    <a:blip r:embed="rId15">
+                      <a:extLst>
+                        <a:ext uri="{28A0092B-C50C-407E-A947-70E740481C1C}">
+                          <a14:useLocalDpi xmlns:a14="http://schemas.microsoft.com/office/drawing/2010/main" val="0"/>
+                        </a:ext>
+                      </a:extLst>
+                    </a:blip>
+                    <a:srcRect/>
+                    <a:stretch>
+                      <a:fillRect/>
+                    </a:stretch>
+                  </pic:blipFill>
+                  <pic:spPr bwMode="auto">
+                    <a:xfrm>
+                      <a:off x="0" y="0"/>
+                      <a:ext cx="5943600" cy="2962275"/>
+                    </a:xfrm>
+                    <a:prstGeom prst="rect">
+                      <a:avLst/>
+                    </a:prstGeom>
+                    <a:noFill/>
+                    <a:ln>
+                      <a:noFill/>
+                    </a:ln>
+                  </pic:spPr>
+                </pic:pic>
+              </a:graphicData>
+            </a:graphic>
+          </wp:inline>
+        </w:drawing>
+      </w:r>
+    </w:p>
     <w:sectPr>
       <w:pgSz w:w="12240" w:h="15840"/>
       <w:pgMar w:top="1440" w:right="1440" w:bottom="1440" w:left="1440" w:header="720" w:footer="720" w:gutter="0"/>
@@ -579,6 +2341,243 @@
     </w:sectPr>
   </w:body>
 </w:document>
+</file>
+
+<file path=word/numbering.xml><?xml version="1.0" encoding="utf-8"?>
+<w:numbering xmlns:wpc="http://schemas.microsoft.com/office/word/2010/wordprocessingCanvas" xmlns:cx="http://schemas.microsoft.com/office/drawing/2014/chartex" xmlns:cx1="http://schemas.microsoft.com/office/drawing/2015/9/8/chartex" xmlns:cx2="http://schemas.microsoft.com/office/drawing/2015/10/21/chartex" xmlns:cx3="http://schemas.microsoft.com/office/drawing/2016/5/9/chartex" xmlns:cx4="http://schemas.microsoft.com/office/drawing/2016/5/10/chartex" xmlns:cx5="http://schemas.microsoft.com/office/drawing/2016/5/11/chartex" xmlns:cx6="http://schemas.microsoft.com/office/drawing/2016/5/12/chartex" xmlns:cx7="http://schemas.microsoft.com/office/drawing/2016/5/13/chartex" xmlns:cx8="http://schemas.microsoft.com/office/drawing/2016/5/14/chartex" xmlns:mc="http://schemas.openxmlformats.org/markup-compatibility/2006" xmlns:aink="http://schemas.microsoft.com/office/drawing/2016/ink" xmlns:am3d="http://schemas.microsoft.com/office/drawing/2017/model3d" xmlns:o="urn:schemas-microsoft-com:office:office" xmlns:r="http://schemas.openxmlformats.org/officeDocument/2006/relationships" xmlns:m="http://schemas.openxmlformats.org/officeDocument/2006/math" xmlns:v="urn:schemas-microsoft-com:vml" xmlns:wp14="http://schemas.microsoft.com/office/word/2010/wordprocessingDrawing" xmlns:wp="http://schemas.openxmlformats.org/drawingml/2006/wordprocessingDrawing" xmlns:w10="urn:schemas-microsoft-com:office:word" xmlns:w="http://schemas.openxmlformats.org/wordprocessingml/2006/main" xmlns:w14="http://schemas.microsoft.com/office/word/2010/wordml" xmlns:w15="http://schemas.microsoft.com/office/word/2012/wordml" xmlns:w16cid="http://schemas.microsoft.com/office/word/2016/wordml/cid" xmlns:w16se="http://schemas.microsoft.com/office/word/2015/wordml/symex" xmlns:wpg="http://schemas.microsoft.com/office/word/2010/wordprocessingGroup" xmlns:wpi="http://schemas.microsoft.com/office/word/2010/wordprocessingInk" xmlns:wne="http://schemas.microsoft.com/office/word/2006/wordml" xmlns:wps="http://schemas.microsoft.com/office/word/2010/wordprocessingShape" mc:Ignorable="w14 w15 w16se w16cid wp14">
+  <w:abstractNum w:abstractNumId="0" w15:restartNumberingAfterBreak="0">
+    <w:nsid w:val="63092935"/>
+    <w:multiLevelType w:val="hybridMultilevel"/>
+    <w:tmpl w:val="0B88B328"/>
+    <w:lvl w:ilvl="0" w:tplc="04090001">
+      <w:start w:val="1"/>
+      <w:numFmt w:val="bullet"/>
+      <w:lvlText w:val=""/>
+      <w:lvlJc w:val="left"/>
+      <w:pPr>
+        <w:ind w:left="720" w:hanging="360"/>
+      </w:pPr>
+      <w:rPr>
+        <w:rFonts w:ascii="Symbol" w:hAnsi="Symbol" w:hint="default"/>
+      </w:rPr>
+    </w:lvl>
+    <w:lvl w:ilvl="1" w:tplc="04090003">
+      <w:start w:val="1"/>
+      <w:numFmt w:val="bullet"/>
+      <w:lvlText w:val="o"/>
+      <w:lvlJc w:val="left"/>
+      <w:pPr>
+        <w:ind w:left="1440" w:hanging="360"/>
+      </w:pPr>
+      <w:rPr>
+        <w:rFonts w:ascii="Courier New" w:hAnsi="Courier New" w:cs="Courier New" w:hint="default"/>
+      </w:rPr>
+    </w:lvl>
+    <w:lvl w:ilvl="2" w:tplc="04090005" w:tentative="1">
+      <w:start w:val="1"/>
+      <w:numFmt w:val="bullet"/>
+      <w:lvlText w:val=""/>
+      <w:lvlJc w:val="left"/>
+      <w:pPr>
+        <w:ind w:left="2160" w:hanging="360"/>
+      </w:pPr>
+      <w:rPr>
+        <w:rFonts w:ascii="Wingdings" w:hAnsi="Wingdings" w:hint="default"/>
+      </w:rPr>
+    </w:lvl>
+    <w:lvl w:ilvl="3" w:tplc="04090001" w:tentative="1">
+      <w:start w:val="1"/>
+      <w:numFmt w:val="bullet"/>
+      <w:lvlText w:val=""/>
+      <w:lvlJc w:val="left"/>
+      <w:pPr>
+        <w:ind w:left="2880" w:hanging="360"/>
+      </w:pPr>
+      <w:rPr>
+        <w:rFonts w:ascii="Symbol" w:hAnsi="Symbol" w:hint="default"/>
+      </w:rPr>
+    </w:lvl>
+    <w:lvl w:ilvl="4" w:tplc="04090003" w:tentative="1">
+      <w:start w:val="1"/>
+      <w:numFmt w:val="bullet"/>
+      <w:lvlText w:val="o"/>
+      <w:lvlJc w:val="left"/>
+      <w:pPr>
+        <w:ind w:left="3600" w:hanging="360"/>
+      </w:pPr>
+      <w:rPr>
+        <w:rFonts w:ascii="Courier New" w:hAnsi="Courier New" w:cs="Courier New" w:hint="default"/>
+      </w:rPr>
+    </w:lvl>
+    <w:lvl w:ilvl="5" w:tplc="04090005" w:tentative="1">
+      <w:start w:val="1"/>
+      <w:numFmt w:val="bullet"/>
+      <w:lvlText w:val=""/>
+      <w:lvlJc w:val="left"/>
+      <w:pPr>
+        <w:ind w:left="4320" w:hanging="360"/>
+      </w:pPr>
+      <w:rPr>
+        <w:rFonts w:ascii="Wingdings" w:hAnsi="Wingdings" w:hint="default"/>
+      </w:rPr>
+    </w:lvl>
+    <w:lvl w:ilvl="6" w:tplc="04090001" w:tentative="1">
+      <w:start w:val="1"/>
+      <w:numFmt w:val="bullet"/>
+      <w:lvlText w:val=""/>
+      <w:lvlJc w:val="left"/>
+      <w:pPr>
+        <w:ind w:left="5040" w:hanging="360"/>
+      </w:pPr>
+      <w:rPr>
+        <w:rFonts w:ascii="Symbol" w:hAnsi="Symbol" w:hint="default"/>
+      </w:rPr>
+    </w:lvl>
+    <w:lvl w:ilvl="7" w:tplc="04090003" w:tentative="1">
+      <w:start w:val="1"/>
+      <w:numFmt w:val="bullet"/>
+      <w:lvlText w:val="o"/>
+      <w:lvlJc w:val="left"/>
+      <w:pPr>
+        <w:ind w:left="5760" w:hanging="360"/>
+      </w:pPr>
+      <w:rPr>
+        <w:rFonts w:ascii="Courier New" w:hAnsi="Courier New" w:cs="Courier New" w:hint="default"/>
+      </w:rPr>
+    </w:lvl>
+    <w:lvl w:ilvl="8" w:tplc="04090005" w:tentative="1">
+      <w:start w:val="1"/>
+      <w:numFmt w:val="bullet"/>
+      <w:lvlText w:val=""/>
+      <w:lvlJc w:val="left"/>
+      <w:pPr>
+        <w:ind w:left="6480" w:hanging="360"/>
+      </w:pPr>
+      <w:rPr>
+        <w:rFonts w:ascii="Wingdings" w:hAnsi="Wingdings" w:hint="default"/>
+      </w:rPr>
+    </w:lvl>
+  </w:abstractNum>
+  <w:abstractNum w:abstractNumId="1" w15:restartNumberingAfterBreak="0">
+    <w:nsid w:val="7E06098E"/>
+    <w:multiLevelType w:val="hybridMultilevel"/>
+    <w:tmpl w:val="56207BE8"/>
+    <w:lvl w:ilvl="0" w:tplc="04090001">
+      <w:start w:val="1"/>
+      <w:numFmt w:val="bullet"/>
+      <w:lvlText w:val=""/>
+      <w:lvlJc w:val="left"/>
+      <w:pPr>
+        <w:ind w:left="720" w:hanging="360"/>
+      </w:pPr>
+      <w:rPr>
+        <w:rFonts w:ascii="Symbol" w:hAnsi="Symbol" w:hint="default"/>
+      </w:rPr>
+    </w:lvl>
+    <w:lvl w:ilvl="1" w:tplc="04090003">
+      <w:start w:val="1"/>
+      <w:numFmt w:val="bullet"/>
+      <w:lvlText w:val="o"/>
+      <w:lvlJc w:val="left"/>
+      <w:pPr>
+        <w:ind w:left="1440" w:hanging="360"/>
+      </w:pPr>
+      <w:rPr>
+        <w:rFonts w:ascii="Courier New" w:hAnsi="Courier New" w:cs="Courier New" w:hint="default"/>
+      </w:rPr>
+    </w:lvl>
+    <w:lvl w:ilvl="2" w:tplc="04090005">
+      <w:start w:val="1"/>
+      <w:numFmt w:val="bullet"/>
+      <w:lvlText w:val=""/>
+      <w:lvlJc w:val="left"/>
+      <w:pPr>
+        <w:ind w:left="2160" w:hanging="360"/>
+      </w:pPr>
+      <w:rPr>
+        <w:rFonts w:ascii="Wingdings" w:hAnsi="Wingdings" w:hint="default"/>
+      </w:rPr>
+    </w:lvl>
+    <w:lvl w:ilvl="3" w:tplc="04090001" w:tentative="1">
+      <w:start w:val="1"/>
+      <w:numFmt w:val="bullet"/>
+      <w:lvlText w:val=""/>
+      <w:lvlJc w:val="left"/>
+      <w:pPr>
+        <w:ind w:left="2880" w:hanging="360"/>
+      </w:pPr>
+      <w:rPr>
+        <w:rFonts w:ascii="Symbol" w:hAnsi="Symbol" w:hint="default"/>
+      </w:rPr>
+    </w:lvl>
+    <w:lvl w:ilvl="4" w:tplc="04090003" w:tentative="1">
+      <w:start w:val="1"/>
+      <w:numFmt w:val="bullet"/>
+      <w:lvlText w:val="o"/>
+      <w:lvlJc w:val="left"/>
+      <w:pPr>
+        <w:ind w:left="3600" w:hanging="360"/>
+      </w:pPr>
+      <w:rPr>
+        <w:rFonts w:ascii="Courier New" w:hAnsi="Courier New" w:cs="Courier New" w:hint="default"/>
+      </w:rPr>
+    </w:lvl>
+    <w:lvl w:ilvl="5" w:tplc="04090005" w:tentative="1">
+      <w:start w:val="1"/>
+      <w:numFmt w:val="bullet"/>
+      <w:lvlText w:val=""/>
+      <w:lvlJc w:val="left"/>
+      <w:pPr>
+        <w:ind w:left="4320" w:hanging="360"/>
+      </w:pPr>
+      <w:rPr>
+        <w:rFonts w:ascii="Wingdings" w:hAnsi="Wingdings" w:hint="default"/>
+      </w:rPr>
+    </w:lvl>
+    <w:lvl w:ilvl="6" w:tplc="04090001" w:tentative="1">
+      <w:start w:val="1"/>
+      <w:numFmt w:val="bullet"/>
+      <w:lvlText w:val=""/>
+      <w:lvlJc w:val="left"/>
+      <w:pPr>
+        <w:ind w:left="5040" w:hanging="360"/>
+      </w:pPr>
+      <w:rPr>
+        <w:rFonts w:ascii="Symbol" w:hAnsi="Symbol" w:hint="default"/>
+      </w:rPr>
+    </w:lvl>
+    <w:lvl w:ilvl="7" w:tplc="04090003" w:tentative="1">
+      <w:start w:val="1"/>
+      <w:numFmt w:val="bullet"/>
+      <w:lvlText w:val="o"/>
+      <w:lvlJc w:val="left"/>
+      <w:pPr>
+        <w:ind w:left="5760" w:hanging="360"/>
+      </w:pPr>
+      <w:rPr>
+        <w:rFonts w:ascii="Courier New" w:hAnsi="Courier New" w:cs="Courier New" w:hint="default"/>
+      </w:rPr>
+    </w:lvl>
+    <w:lvl w:ilvl="8" w:tplc="04090005" w:tentative="1">
+      <w:start w:val="1"/>
+      <w:numFmt w:val="bullet"/>
+      <w:lvlText w:val=""/>
+      <w:lvlJc w:val="left"/>
+      <w:pPr>
+        <w:ind w:left="6480" w:hanging="360"/>
+      </w:pPr>
+      <w:rPr>
+        <w:rFonts w:ascii="Wingdings" w:hAnsi="Wingdings" w:hint="default"/>
+      </w:rPr>
+    </w:lvl>
+  </w:abstractNum>
+  <w:num w:numId="1">
+    <w:abstractNumId w:val="0"/>
+  </w:num>
+  <w:num w:numId="2">
+    <w:abstractNumId w:val="1"/>
+  </w:num>
+</w:numbering>
 </file>
 
 <file path=word/styles.xml><?xml version="1.0" encoding="utf-8"?>
@@ -979,6 +2978,27 @@
     <w:name w:val="Normal"/>
     <w:qFormat/>
   </w:style>
+  <w:style w:type="paragraph" w:styleId="Heading1">
+    <w:name w:val="heading 1"/>
+    <w:basedOn w:val="Normal"/>
+    <w:next w:val="Normal"/>
+    <w:link w:val="Heading1Char"/>
+    <w:uiPriority w:val="9"/>
+    <w:qFormat/>
+    <w:rsid w:val="001960E8"/>
+    <w:pPr>
+      <w:keepNext/>
+      <w:keepLines/>
+      <w:spacing w:before="240" w:after="0"/>
+      <w:outlineLvl w:val="0"/>
+    </w:pPr>
+    <w:rPr>
+      <w:rFonts w:asciiTheme="majorHAnsi" w:eastAsiaTheme="majorEastAsia" w:hAnsiTheme="majorHAnsi" w:cstheme="majorBidi"/>
+      <w:color w:val="2F5496" w:themeColor="accent1" w:themeShade="BF"/>
+      <w:sz w:val="32"/>
+      <w:szCs w:val="32"/>
+    </w:rPr>
+  </w:style>
   <w:style w:type="paragraph" w:styleId="Heading2">
     <w:name w:val="heading 2"/>
     <w:basedOn w:val="Normal"/>
@@ -1074,6 +3094,43 @@
       <w:color w:val="1F3763" w:themeColor="accent1" w:themeShade="7F"/>
       <w:sz w:val="24"/>
       <w:szCs w:val="24"/>
+    </w:rPr>
+  </w:style>
+  <w:style w:type="character" w:customStyle="1" w:styleId="Heading1Char">
+    <w:name w:val="Heading 1 Char"/>
+    <w:basedOn w:val="DefaultParagraphFont"/>
+    <w:link w:val="Heading1"/>
+    <w:uiPriority w:val="9"/>
+    <w:rsid w:val="001960E8"/>
+    <w:rPr>
+      <w:rFonts w:asciiTheme="majorHAnsi" w:eastAsiaTheme="majorEastAsia" w:hAnsiTheme="majorHAnsi" w:cstheme="majorBidi"/>
+      <w:color w:val="2F5496" w:themeColor="accent1" w:themeShade="BF"/>
+      <w:sz w:val="32"/>
+      <w:szCs w:val="32"/>
+    </w:rPr>
+  </w:style>
+  <w:style w:type="paragraph" w:styleId="ListParagraph">
+    <w:name w:val="List Paragraph"/>
+    <w:basedOn w:val="Normal"/>
+    <w:uiPriority w:val="34"/>
+    <w:qFormat/>
+    <w:rsid w:val="001960E8"/>
+    <w:pPr>
+      <w:ind w:left="720"/>
+      <w:contextualSpacing/>
+    </w:pPr>
+  </w:style>
+  <w:style w:type="character" w:styleId="HTMLCode">
+    <w:name w:val="HTML Code"/>
+    <w:basedOn w:val="DefaultParagraphFont"/>
+    <w:uiPriority w:val="99"/>
+    <w:semiHidden/>
+    <w:unhideWhenUsed/>
+    <w:rsid w:val="00550DB1"/>
+    <w:rPr>
+      <w:rFonts w:ascii="Courier New" w:eastAsia="Times New Roman" w:hAnsi="Courier New" w:cs="Courier New"/>
+      <w:sz w:val="20"/>
+      <w:szCs w:val="20"/>
     </w:rPr>
   </w:style>
 </w:styles>

</xml_diff>